<commit_message>
add forums on report 3
</commit_message>
<xml_diff>
--- a/Capstone Report/Report3_System Requirement Specification.docx
+++ b/Capstone Report/Report3_System Requirement Specification.docx
@@ -243,7 +243,6 @@
           <w:docPartUnique/>
         </w:docPartObj>
       </w:sdtPr>
-      <w:sdtEndPr/>
       <w:sdtContent>
         <w:p>
           <w:pPr>
@@ -3712,6 +3711,9 @@
               <w:spacing w:before="40" w:after="40" w:line="240" w:lineRule="auto"/>
               <w:ind w:left="91" w:right="99"/>
             </w:pPr>
+            <w:r>
+              <w:t>Search posts by title</w:t>
+            </w:r>
           </w:p>
         </w:tc>
       </w:tr>
@@ -4806,12 +4808,6 @@
                 <w:color w:val="000000"/>
               </w:rPr>
             </w:pPr>
-            <w:r>
-              <w:rPr>
-                <w:color w:val="000000"/>
-              </w:rPr>
-              <w:t> </w:t>
-            </w:r>
             <w:r>
               <w:t>Learner</w:t>
             </w:r>
@@ -17572,19 +17568,9 @@
           <w:p>
             <w:pPr>
               <w:spacing w:after="0" w:line="240" w:lineRule="auto"/>
-              <w:ind w:left="-18"/>
-            </w:pPr>
-            <w:r>
-              <w:t>Success: Display message “Create post success” and navigate to News feed screen.</w:t>
-            </w:r>
-          </w:p>
-          <w:p>
-            <w:pPr>
-              <w:spacing w:after="0" w:line="240" w:lineRule="auto"/>
-              <w:ind w:left="-18"/>
-            </w:pPr>
-            <w:r>
-              <w:t>Fail: Display message “Create post failed”.</w:t>
+            </w:pPr>
+            <w:r>
+              <w:t>Display message “Create post success” and navigate to News feed screen.</w:t>
             </w:r>
           </w:p>
         </w:tc>
@@ -17743,22 +17729,30 @@
                       <w:between w:val="nil"/>
                     </w:pBdr>
                     <w:spacing w:after="0" w:line="240" w:lineRule="auto"/>
-                  </w:pPr>
-                </w:p>
-                <w:p>
-                  <w:pPr>
-                    <w:widowControl w:val="0"/>
-                    <w:pBdr>
-                      <w:top w:val="nil"/>
-                      <w:left w:val="nil"/>
-                      <w:bottom w:val="nil"/>
-                      <w:right w:val="nil"/>
-                      <w:between w:val="nil"/>
-                    </w:pBdr>
-                    <w:spacing w:after="0" w:line="240" w:lineRule="auto"/>
+                    <w:rPr>
+                      <w:lang w:val="vi-VN"/>
+                    </w:rPr>
                   </w:pPr>
                   <w:r>
                     <w:t>2. Learner enters title and content of new post</w:t>
+                  </w:r>
+                  <w:r>
+                    <w:rPr>
+                      <w:lang w:val="vi-VN"/>
+                    </w:rPr>
+                    <w:t xml:space="preserve"> </w:t>
+                  </w:r>
+                  <w:r>
+                    <w:t>[Exception</w:t>
+                  </w:r>
+                  <w:r>
+                    <w:rPr>
+                      <w:lang w:val="vi-VN"/>
+                    </w:rPr>
+                    <w:t>1</w:t>
+                  </w:r>
+                  <w:r>
+                    <w:t>]</w:t>
                   </w:r>
                 </w:p>
                 <w:p>
@@ -17832,48 +17826,30 @@
                       <w:between w:val="nil"/>
                     </w:pBdr>
                     <w:spacing w:after="0" w:line="240" w:lineRule="auto"/>
-                  </w:pPr>
-                </w:p>
-                <w:p>
-                  <w:pPr>
-                    <w:widowControl w:val="0"/>
-                    <w:pBdr>
-                      <w:top w:val="nil"/>
-                      <w:left w:val="nil"/>
-                      <w:bottom w:val="nil"/>
-                      <w:right w:val="nil"/>
-                      <w:between w:val="nil"/>
-                    </w:pBdr>
-                    <w:spacing w:after="0" w:line="240" w:lineRule="auto"/>
-                  </w:pPr>
-                </w:p>
-                <w:p>
-                  <w:pPr>
-                    <w:widowControl w:val="0"/>
-                    <w:pBdr>
-                      <w:top w:val="nil"/>
-                      <w:left w:val="nil"/>
-                      <w:bottom w:val="nil"/>
-                      <w:right w:val="nil"/>
-                      <w:between w:val="nil"/>
-                    </w:pBdr>
-                    <w:spacing w:after="0" w:line="240" w:lineRule="auto"/>
-                  </w:pPr>
-                </w:p>
-                <w:p>
-                  <w:pPr>
-                    <w:widowControl w:val="0"/>
-                    <w:pBdr>
-                      <w:top w:val="nil"/>
-                      <w:left w:val="nil"/>
-                      <w:bottom w:val="nil"/>
-                      <w:right w:val="nil"/>
-                      <w:between w:val="nil"/>
-                    </w:pBdr>
-                    <w:spacing w:after="0" w:line="240" w:lineRule="auto"/>
+                    <w:rPr>
+                      <w:lang w:val="vi-VN"/>
+                    </w:rPr>
                   </w:pPr>
                   <w:r>
                     <w:t>4.1 Mobile application save post to server.</w:t>
+                  </w:r>
+                  <w:r>
+                    <w:rPr>
+                      <w:lang w:val="vi-VN"/>
+                    </w:rPr>
+                    <w:t xml:space="preserve"> </w:t>
+                  </w:r>
+                  <w:r>
+                    <w:t>[Exception</w:t>
+                  </w:r>
+                  <w:r>
+                    <w:rPr>
+                      <w:lang w:val="vi-VN"/>
+                    </w:rPr>
+                    <w:t>2</w:t>
+                  </w:r>
+                  <w:r>
+                    <w:t>]</w:t>
                   </w:r>
                 </w:p>
               </w:tc>
@@ -17955,9 +17931,42 @@
             <w:pPr>
               <w:spacing w:after="0" w:line="240" w:lineRule="auto"/>
               <w:ind w:left="-18"/>
-            </w:pPr>
-            <w:r>
-              <w:t>4.1.a. Mobile application detects invalid information of post and return message to user</w:t>
+              <w:rPr>
+                <w:lang w:val="vi-VN"/>
+              </w:rPr>
+            </w:pPr>
+            <w:r>
+              <w:rPr>
+                <w:lang w:val="vi-VN"/>
+              </w:rPr>
+              <w:t>Exception 1: Mobile application detects empty title and content and returns message “Title is required” and “Content is required”.</w:t>
+            </w:r>
+          </w:p>
+          <w:p>
+            <w:pPr>
+              <w:spacing w:after="0" w:line="240" w:lineRule="auto"/>
+              <w:ind w:left="-18"/>
+            </w:pPr>
+            <w:r>
+              <w:t>Exception</w:t>
+            </w:r>
+            <w:r>
+              <w:rPr>
+                <w:lang w:val="vi-VN"/>
+              </w:rPr>
+              <w:t xml:space="preserve"> 2: </w:t>
+            </w:r>
+            <w:r>
+              <w:t>Mobile application detects invalid information of post and return</w:t>
+            </w:r>
+            <w:r>
+              <w:rPr>
+                <w:lang w:val="vi-VN"/>
+              </w:rPr>
+              <w:t>s</w:t>
+            </w:r>
+            <w:r>
+              <w:t xml:space="preserve"> message to user</w:t>
             </w:r>
           </w:p>
           <w:p>
@@ -18080,34 +18089,15 @@
           </w:tcPr>
           <w:p>
             <w:pPr>
-              <w:ind w:left="702"/>
-            </w:pPr>
-            <w:r>
-              <w:t>BR-11: Must have title in create post</w:t>
-            </w:r>
-          </w:p>
-          <w:p>
-            <w:pPr>
-              <w:ind w:left="702"/>
-            </w:pPr>
-            <w:r>
-              <w:t>BR-12: Must have content in create post</w:t>
-            </w:r>
-          </w:p>
-          <w:p>
-            <w:pPr>
-              <w:ind w:left="702"/>
-            </w:pPr>
-            <w:r>
-              <w:t>BR-13: Audio record max length is 2 minutes</w:t>
-            </w:r>
-          </w:p>
-          <w:p>
-            <w:pPr>
-              <w:ind w:left="702"/>
-            </w:pPr>
-            <w:r>
-              <w:t>BR-14: Video record max length is 2 minutes</w:t>
+              <w:rPr>
+                <w:lang w:val="vi-VN"/>
+              </w:rPr>
+            </w:pPr>
+            <w:r>
+              <w:rPr>
+                <w:lang w:val="vi-VN"/>
+              </w:rPr>
+              <w:t>BR-11, BR-12, BR-13, BR-14</w:t>
             </w:r>
           </w:p>
         </w:tc>
@@ -18128,7 +18118,6 @@
               <w:jc w:val="right"/>
             </w:pPr>
             <w:r>
-              <w:lastRenderedPageBreak/>
               <w:t>Other Information:</w:t>
             </w:r>
           </w:p>
@@ -18147,9 +18136,15 @@
           <w:p>
             <w:pPr>
               <w:spacing w:after="0" w:line="240" w:lineRule="auto"/>
-            </w:pPr>
-            <w:r>
-              <w:t>N/A</w:t>
+              <w:rPr>
+                <w:lang w:val="vi-VN"/>
+              </w:rPr>
+            </w:pPr>
+            <w:r>
+              <w:rPr>
+                <w:lang w:val="vi-VN"/>
+              </w:rPr>
+              <w:t>Audio and video record must be saved on Firebase storage</w:t>
             </w:r>
           </w:p>
         </w:tc>
@@ -18170,6 +18165,7 @@
               <w:jc w:val="right"/>
             </w:pPr>
             <w:r>
+              <w:lastRenderedPageBreak/>
               <w:t>Assumptions:</w:t>
             </w:r>
           </w:p>
@@ -18188,9 +18184,21 @@
           <w:p>
             <w:pPr>
               <w:spacing w:line="240" w:lineRule="auto"/>
-            </w:pPr>
-            <w:r>
-              <w:t>N/A</w:t>
+              <w:rPr>
+                <w:lang w:val="vi-VN"/>
+              </w:rPr>
+            </w:pPr>
+            <w:r>
+              <w:rPr>
+                <w:lang w:val="vi-VN"/>
+              </w:rPr>
+              <w:t xml:space="preserve">Assume that learner create post with blank title and content, the mobile application throw </w:t>
+            </w:r>
+            <w:r>
+              <w:rPr>
+                <w:lang w:val="vi-VN"/>
+              </w:rPr>
+              <w:t>messages to learner “Title is required” and “Content is required”</w:t>
             </w:r>
           </w:p>
         </w:tc>
@@ -18735,7 +18743,10 @@
                     <w:spacing w:after="0" w:line="240" w:lineRule="auto"/>
                   </w:pPr>
                   <w:r>
-                    <w:t>1. Learner presses on the “Create new post” button on the News feed screen.</w:t>
+                    <w:t xml:space="preserve">1. </w:t>
+                  </w:r>
+                  <w:r>
+                    <w:t>Learner chooses the “Edit post” option on the Post detail screen.</w:t>
                   </w:r>
                 </w:p>
                 <w:p>
@@ -18754,9 +18765,24 @@
                   <w:pPr>
                     <w:widowControl w:val="0"/>
                     <w:spacing w:after="0" w:line="240" w:lineRule="auto"/>
+                    <w:rPr>
+                      <w:lang w:val="en-US"/>
+                    </w:rPr>
                   </w:pPr>
                   <w:r>
                     <w:t>2. Learner enters new title and content</w:t>
+                  </w:r>
+                  <w:r>
+                    <w:rPr>
+                      <w:lang w:val="vi-VN"/>
+                    </w:rPr>
+                    <w:t xml:space="preserve"> </w:t>
+                  </w:r>
+                  <w:r>
+                    <w:rPr>
+                      <w:lang w:val="en-US"/>
+                    </w:rPr>
+                    <w:t>[Exception1]</w:t>
                   </w:r>
                 </w:p>
                 <w:p>
@@ -18826,9 +18852,30 @@
                   <w:pPr>
                     <w:widowControl w:val="0"/>
                     <w:spacing w:after="0" w:line="240" w:lineRule="auto"/>
+                    <w:rPr>
+                      <w:lang w:val="vi-VN"/>
+                    </w:rPr>
                   </w:pPr>
                   <w:r>
                     <w:t>4.1 Mobile application save post to server.</w:t>
+                  </w:r>
+                  <w:r>
+                    <w:rPr>
+                      <w:lang w:val="vi-VN"/>
+                    </w:rPr>
+                    <w:t xml:space="preserve"> [Exception</w:t>
+                  </w:r>
+                  <w:r>
+                    <w:rPr>
+                      <w:lang w:val="en-US"/>
+                    </w:rPr>
+                    <w:t>2</w:t>
+                  </w:r>
+                  <w:r>
+                    <w:rPr>
+                      <w:lang w:val="vi-VN"/>
+                    </w:rPr>
+                    <w:t>]</w:t>
                   </w:r>
                 </w:p>
               </w:tc>
@@ -18959,9 +19006,27 @@
             <w:pPr>
               <w:spacing w:after="0" w:line="240" w:lineRule="auto"/>
               <w:ind w:left="-18"/>
-            </w:pPr>
-            <w:r>
-              <w:t>4.1.a. Mobile application detects invalid information of post and return message to user</w:t>
+              <w:rPr>
+                <w:lang w:val="vi-VN"/>
+              </w:rPr>
+            </w:pPr>
+            <w:r>
+              <w:rPr>
+                <w:lang w:val="vi-VN"/>
+              </w:rPr>
+              <w:t>Exception 1: Mobile application detects empty title and content and returns message “Title is required” and “Content is required”.</w:t>
+            </w:r>
+          </w:p>
+          <w:p>
+            <w:pPr>
+              <w:spacing w:after="0" w:line="240" w:lineRule="auto"/>
+              <w:ind w:left="-18"/>
+            </w:pPr>
+            <w:r>
+              <w:t>Exception2:</w:t>
+            </w:r>
+            <w:r>
+              <w:t xml:space="preserve"> Mobile application detects invalid information of post and return message to user</w:t>
             </w:r>
           </w:p>
           <w:p>
@@ -19083,36 +19148,11 @@
             </w:tcBorders>
           </w:tcPr>
           <w:p>
-            <w:pPr>
-              <w:ind w:left="702"/>
-            </w:pPr>
-            <w:r>
-              <w:t>BR-11: Must have title in create post</w:t>
-            </w:r>
-          </w:p>
-          <w:p>
-            <w:pPr>
-              <w:ind w:left="702"/>
-            </w:pPr>
-            <w:r>
-              <w:t>BR-12: Must have content in create post</w:t>
-            </w:r>
-          </w:p>
-          <w:p>
-            <w:pPr>
-              <w:ind w:left="702"/>
-            </w:pPr>
-            <w:r>
-              <w:t>BR-13: Audio record max length is 2 minutes</w:t>
-            </w:r>
-          </w:p>
-          <w:p>
-            <w:pPr>
-              <w:ind w:left="702"/>
-            </w:pPr>
-            <w:r>
-              <w:lastRenderedPageBreak/>
-              <w:t>BR-14: Video record max length is 2 minutes</w:t>
+            <w:r>
+              <w:rPr>
+                <w:lang w:val="vi-VN"/>
+              </w:rPr>
+              <w:t>BR-11, BR-12, BR-13, BR-14</w:t>
             </w:r>
           </w:p>
         </w:tc>
@@ -19154,7 +19194,10 @@
               <w:spacing w:after="0" w:line="240" w:lineRule="auto"/>
             </w:pPr>
             <w:r>
-              <w:t>N/A</w:t>
+              <w:rPr>
+                <w:lang w:val="vi-VN"/>
+              </w:rPr>
+              <w:t>Audio and video record must be saved on Firebase storage</w:t>
             </w:r>
           </w:p>
         </w:tc>
@@ -19195,7 +19238,10 @@
               <w:spacing w:line="240" w:lineRule="auto"/>
             </w:pPr>
             <w:r>
-              <w:t>N/A</w:t>
+              <w:rPr>
+                <w:lang w:val="vi-VN"/>
+              </w:rPr>
+              <w:t>Assume that learner create post with blank title and content, the mobile application throw messages to learner “Title is required” and “Content is required”</w:t>
             </w:r>
           </w:p>
         </w:tc>
@@ -19467,7 +19513,13 @@
               <w:spacing w:line="240" w:lineRule="auto"/>
             </w:pPr>
             <w:r>
-              <w:t>This use case allows the learner search post by title.</w:t>
+              <w:t>This use case allows the learner search post</w:t>
+            </w:r>
+            <w:r>
+              <w:t>s</w:t>
+            </w:r>
+            <w:r>
+              <w:t xml:space="preserve"> by title.</w:t>
             </w:r>
           </w:p>
         </w:tc>
@@ -19592,16 +19644,7 @@
               <w:ind w:left="-18"/>
             </w:pPr>
             <w:r>
-              <w:t>Success: Display posts that have a title match to search keywords.</w:t>
-            </w:r>
-          </w:p>
-          <w:p>
-            <w:pPr>
-              <w:spacing w:after="0" w:line="240" w:lineRule="auto"/>
-              <w:ind w:left="-18"/>
-            </w:pPr>
-            <w:r>
-              <w:t>Fail: Display message “not found”</w:t>
+              <w:t>Display posts that have a title match to search keywords.</w:t>
             </w:r>
           </w:p>
         </w:tc>
@@ -19740,7 +19783,57 @@
                     <w:spacing w:after="0" w:line="240" w:lineRule="auto"/>
                   </w:pPr>
                   <w:r>
-                    <w:t>1. Learner presses on “Search” icon button on the News feed screen</w:t>
+                    <w:t>1.</w:t>
+                  </w:r>
+                  <w:r>
+                    <w:t>a.</w:t>
+                  </w:r>
+                  <w:r>
+                    <w:t xml:space="preserve"> Learner presses on “Search” icon button on the News feed screen</w:t>
+                  </w:r>
+                </w:p>
+                <w:p>
+                  <w:pPr>
+                    <w:widowControl w:val="0"/>
+                    <w:pBdr>
+                      <w:top w:val="nil"/>
+                      <w:left w:val="nil"/>
+                      <w:bottom w:val="nil"/>
+                      <w:right w:val="nil"/>
+                      <w:between w:val="nil"/>
+                    </w:pBdr>
+                    <w:spacing w:after="0" w:line="240" w:lineRule="auto"/>
+                  </w:pPr>
+                  <w:r>
+                    <w:t>2.</w:t>
+                  </w:r>
+                  <w:r>
+                    <w:t>a.</w:t>
+                  </w:r>
+                  <w:r>
+                    <w:t xml:space="preserve"> Learner enters search keywords</w:t>
+                  </w:r>
+                </w:p>
+                <w:p>
+                  <w:pPr>
+                    <w:widowControl w:val="0"/>
+                    <w:pBdr>
+                      <w:top w:val="nil"/>
+                      <w:left w:val="nil"/>
+                      <w:bottom w:val="nil"/>
+                      <w:right w:val="nil"/>
+                      <w:between w:val="nil"/>
+                    </w:pBdr>
+                    <w:spacing w:after="0" w:line="240" w:lineRule="auto"/>
+                  </w:pPr>
+                  <w:r>
+                    <w:t>3.</w:t>
+                  </w:r>
+                  <w:r>
+                    <w:t>a.</w:t>
+                  </w:r>
+                  <w:r>
+                    <w:t xml:space="preserve"> Learner press “Done” on keyboard</w:t>
                   </w:r>
                 </w:p>
               </w:tc>
@@ -19768,7 +19861,38 @@
                     <w:spacing w:after="0" w:line="240" w:lineRule="auto"/>
                   </w:pPr>
                   <w:r>
-                    <w:t xml:space="preserve">1.1. Mobile Application </w:t>
+                    <w:t>1.1.</w:t>
+                  </w:r>
+                  <w:r>
+                    <w:t>a.</w:t>
+                  </w:r>
+                  <w:r>
+                    <w:t xml:space="preserve"> Mobile Application </w:t>
+                  </w:r>
+                  <w:r>
+                    <w:t>displays search screen with search text box, and search history</w:t>
+                  </w:r>
+                </w:p>
+                <w:p>
+                  <w:pPr>
+                    <w:widowControl w:val="0"/>
+                    <w:pBdr>
+                      <w:top w:val="nil"/>
+                      <w:left w:val="nil"/>
+                      <w:bottom w:val="nil"/>
+                      <w:right w:val="nil"/>
+                      <w:between w:val="nil"/>
+                    </w:pBdr>
+                    <w:spacing w:after="0" w:line="240" w:lineRule="auto"/>
+                  </w:pPr>
+                  <w:r>
+                    <w:t>3.1.</w:t>
+                  </w:r>
+                  <w:r>
+                    <w:t>a.</w:t>
+                  </w:r>
+                  <w:r>
+                    <w:t xml:space="preserve"> Mobile Application displays all posts which have title matched with search keywords [Exception]</w:t>
                   </w:r>
                 </w:p>
               </w:tc>
@@ -19778,6 +19902,9 @@
         </w:tc>
       </w:tr>
       <w:tr>
+        <w:trPr>
+          <w:trHeight w:val="3119"/>
+        </w:trPr>
         <w:tc>
           <w:tcPr>
             <w:tcW w:w="1871" w:type="dxa"/>
@@ -19808,11 +19935,226 @@
               <w:right w:val="single" w:sz="4" w:space="0" w:color="000000"/>
             </w:tcBorders>
           </w:tcPr>
-          <w:p>
-            <w:r>
-              <w:t>N/A</w:t>
-            </w:r>
-          </w:p>
+          <w:tbl>
+            <w:tblPr>
+              <w:tblStyle w:val="af5"/>
+              <w:tblpPr w:leftFromText="180" w:rightFromText="180" w:horzAnchor="margin" w:tblpY="416"/>
+              <w:tblOverlap w:val="never"/>
+              <w:tblW w:w="6810" w:type="dxa"/>
+              <w:tblBorders>
+                <w:top w:val="single" w:sz="8" w:space="0" w:color="000000"/>
+                <w:left w:val="single" w:sz="8" w:space="0" w:color="000000"/>
+                <w:bottom w:val="single" w:sz="8" w:space="0" w:color="000000"/>
+                <w:right w:val="single" w:sz="8" w:space="0" w:color="000000"/>
+                <w:insideH w:val="single" w:sz="8" w:space="0" w:color="000000"/>
+                <w:insideV w:val="single" w:sz="8" w:space="0" w:color="000000"/>
+              </w:tblBorders>
+              <w:tblLayout w:type="fixed"/>
+              <w:tblLook w:val="0600" w:firstRow="0" w:lastRow="0" w:firstColumn="0" w:lastColumn="0" w:noHBand="1" w:noVBand="1"/>
+            </w:tblPr>
+            <w:tblGrid>
+              <w:gridCol w:w="3225"/>
+              <w:gridCol w:w="3585"/>
+            </w:tblGrid>
+            <w:tr>
+              <w:tc>
+                <w:tcPr>
+                  <w:tcW w:w="3225" w:type="dxa"/>
+                  <w:shd w:val="clear" w:color="auto" w:fill="auto"/>
+                  <w:tcMar>
+                    <w:top w:w="100" w:type="dxa"/>
+                    <w:left w:w="100" w:type="dxa"/>
+                    <w:bottom w:w="100" w:type="dxa"/>
+                    <w:right w:w="100" w:type="dxa"/>
+                  </w:tcMar>
+                </w:tcPr>
+                <w:p>
+                  <w:pPr>
+                    <w:widowControl w:val="0"/>
+                    <w:pBdr>
+                      <w:top w:val="nil"/>
+                      <w:left w:val="nil"/>
+                      <w:bottom w:val="nil"/>
+                      <w:right w:val="nil"/>
+                      <w:between w:val="nil"/>
+                    </w:pBdr>
+                    <w:spacing w:after="0" w:line="240" w:lineRule="auto"/>
+                  </w:pPr>
+                  <w:r>
+                    <w:t>Learner</w:t>
+                  </w:r>
+                </w:p>
+              </w:tc>
+              <w:tc>
+                <w:tcPr>
+                  <w:tcW w:w="3585" w:type="dxa"/>
+                  <w:shd w:val="clear" w:color="auto" w:fill="auto"/>
+                  <w:tcMar>
+                    <w:top w:w="100" w:type="dxa"/>
+                    <w:left w:w="100" w:type="dxa"/>
+                    <w:bottom w:w="100" w:type="dxa"/>
+                    <w:right w:w="100" w:type="dxa"/>
+                  </w:tcMar>
+                </w:tcPr>
+                <w:p>
+                  <w:pPr>
+                    <w:widowControl w:val="0"/>
+                    <w:pBdr>
+                      <w:top w:val="nil"/>
+                      <w:left w:val="nil"/>
+                      <w:bottom w:val="nil"/>
+                      <w:right w:val="nil"/>
+                      <w:between w:val="nil"/>
+                    </w:pBdr>
+                    <w:spacing w:after="0" w:line="240" w:lineRule="auto"/>
+                  </w:pPr>
+                  <w:r>
+                    <w:t>Mobile Application</w:t>
+                  </w:r>
+                </w:p>
+              </w:tc>
+            </w:tr>
+            <w:tr>
+              <w:tc>
+                <w:tcPr>
+                  <w:tcW w:w="3225" w:type="dxa"/>
+                  <w:shd w:val="clear" w:color="auto" w:fill="auto"/>
+                  <w:tcMar>
+                    <w:top w:w="100" w:type="dxa"/>
+                    <w:left w:w="100" w:type="dxa"/>
+                    <w:bottom w:w="100" w:type="dxa"/>
+                    <w:right w:w="100" w:type="dxa"/>
+                  </w:tcMar>
+                </w:tcPr>
+                <w:p>
+                  <w:pPr>
+                    <w:widowControl w:val="0"/>
+                    <w:pBdr>
+                      <w:top w:val="nil"/>
+                      <w:left w:val="nil"/>
+                      <w:bottom w:val="nil"/>
+                      <w:right w:val="nil"/>
+                      <w:between w:val="nil"/>
+                    </w:pBdr>
+                    <w:spacing w:after="0" w:line="240" w:lineRule="auto"/>
+                  </w:pPr>
+                  <w:r>
+                    <w:t>1.</w:t>
+                  </w:r>
+                  <w:r>
+                    <w:t>b.</w:t>
+                  </w:r>
+                  <w:r>
+                    <w:t xml:space="preserve"> Learner presses on “Search” icon button on the News feed screen</w:t>
+                  </w:r>
+                </w:p>
+                <w:p>
+                  <w:pPr>
+                    <w:widowControl w:val="0"/>
+                    <w:pBdr>
+                      <w:top w:val="nil"/>
+                      <w:left w:val="nil"/>
+                      <w:bottom w:val="nil"/>
+                      <w:right w:val="nil"/>
+                      <w:between w:val="nil"/>
+                    </w:pBdr>
+                    <w:spacing w:after="0" w:line="240" w:lineRule="auto"/>
+                  </w:pPr>
+                  <w:r>
+                    <w:t>2.</w:t>
+                  </w:r>
+                  <w:r>
+                    <w:t>b.</w:t>
+                  </w:r>
+                  <w:r>
+                    <w:t xml:space="preserve"> Learner </w:t>
+                  </w:r>
+                  <w:r>
+                    <w:t>tap on a search history</w:t>
+                  </w:r>
+                </w:p>
+                <w:p>
+                  <w:pPr>
+                    <w:widowControl w:val="0"/>
+                    <w:pBdr>
+                      <w:top w:val="nil"/>
+                      <w:left w:val="nil"/>
+                      <w:bottom w:val="nil"/>
+                      <w:right w:val="nil"/>
+                      <w:between w:val="nil"/>
+                    </w:pBdr>
+                    <w:spacing w:after="0" w:line="240" w:lineRule="auto"/>
+                  </w:pPr>
+                </w:p>
+              </w:tc>
+              <w:tc>
+                <w:tcPr>
+                  <w:tcW w:w="3585" w:type="dxa"/>
+                  <w:shd w:val="clear" w:color="auto" w:fill="auto"/>
+                  <w:tcMar>
+                    <w:top w:w="100" w:type="dxa"/>
+                    <w:left w:w="100" w:type="dxa"/>
+                    <w:bottom w:w="100" w:type="dxa"/>
+                    <w:right w:w="100" w:type="dxa"/>
+                  </w:tcMar>
+                </w:tcPr>
+                <w:p>
+                  <w:pPr>
+                    <w:widowControl w:val="0"/>
+                    <w:pBdr>
+                      <w:top w:val="nil"/>
+                      <w:left w:val="nil"/>
+                      <w:bottom w:val="nil"/>
+                      <w:right w:val="nil"/>
+                      <w:between w:val="nil"/>
+                    </w:pBdr>
+                    <w:spacing w:after="0" w:line="240" w:lineRule="auto"/>
+                  </w:pPr>
+                  <w:r>
+                    <w:t>1.1.</w:t>
+                  </w:r>
+                  <w:r>
+                    <w:t>b.</w:t>
+                  </w:r>
+                  <w:r>
+                    <w:t xml:space="preserve"> Mobile Application displays search screen with search text box, and search history</w:t>
+                  </w:r>
+                </w:p>
+                <w:p>
+                  <w:pPr>
+                    <w:widowControl w:val="0"/>
+                    <w:pBdr>
+                      <w:top w:val="nil"/>
+                      <w:left w:val="nil"/>
+                      <w:bottom w:val="nil"/>
+                      <w:right w:val="nil"/>
+                      <w:between w:val="nil"/>
+                    </w:pBdr>
+                    <w:spacing w:after="0" w:line="240" w:lineRule="auto"/>
+                  </w:pPr>
+                  <w:r>
+                    <w:t>2</w:t>
+                  </w:r>
+                  <w:r>
+                    <w:t>.1.</w:t>
+                  </w:r>
+                  <w:r>
+                    <w:t>b.</w:t>
+                  </w:r>
+                  <w:r>
+                    <w:t xml:space="preserve"> Mobile Application displays all posts which have title matched with search </w:t>
+                  </w:r>
+                  <w:r>
+                    <w:t>history keywords</w:t>
+                  </w:r>
+                  <w:r>
+                    <w:t xml:space="preserve"> </w:t>
+                  </w:r>
+                </w:p>
+              </w:tc>
+            </w:tr>
+          </w:tbl>
+          <w:p/>
         </w:tc>
       </w:tr>
       <w:tr>
@@ -19852,7 +20194,19 @@
               <w:ind w:left="-18"/>
             </w:pPr>
             <w:r>
-              <w:t>Learner enters empty search keywords</w:t>
+              <w:t>Mobile application return message “</w:t>
+            </w:r>
+            <w:r>
+              <w:t>We cannot find any posts</w:t>
+            </w:r>
+            <w:r>
+              <w:t>”</w:t>
+            </w:r>
+            <w:r>
+              <w:t xml:space="preserve"> if l</w:t>
+            </w:r>
+            <w:r>
+              <w:t>earner enters empty search keywords or meaningless keywords</w:t>
             </w:r>
           </w:p>
           <w:p>
@@ -19958,6 +20312,7 @@
               <w:jc w:val="right"/>
             </w:pPr>
             <w:r>
+              <w:lastRenderedPageBreak/>
               <w:t>Business Rules:</w:t>
             </w:r>
           </w:p>
@@ -19974,11 +20329,8 @@
             </w:tcBorders>
           </w:tcPr>
           <w:p>
-            <w:pPr>
-              <w:ind w:left="702"/>
-            </w:pPr>
-            <w:r>
-              <w:t>N/A</w:t>
+            <w:r>
+              <w:t>BR-20</w:t>
             </w:r>
           </w:p>
         </w:tc>
@@ -20060,7 +20412,21 @@
               <w:spacing w:line="240" w:lineRule="auto"/>
             </w:pPr>
             <w:r>
-              <w:t>N/A</w:t>
+              <w:t xml:space="preserve">Learner does not enter any keywords and press “Done” to search </w:t>
+            </w:r>
+            <w:proofErr w:type="gramStart"/>
+            <w:r>
+              <w:t>posts,</w:t>
+            </w:r>
+            <w:proofErr w:type="gramEnd"/>
+            <w:r>
+              <w:t xml:space="preserve"> the mobile application returns message </w:t>
+            </w:r>
+            <w:r>
+              <w:t>“We cannot find any posts”</w:t>
+            </w:r>
+            <w:r>
+              <w:t xml:space="preserve"> to learner</w:t>
             </w:r>
           </w:p>
         </w:tc>
@@ -20146,7 +20512,19 @@
               <w:rPr>
                 <w:b/>
               </w:rPr>
-              <w:t>UC-13- Get Post</w:t>
+              <w:t>UC-1</w:t>
+            </w:r>
+            <w:r>
+              <w:rPr>
+                <w:b/>
+              </w:rPr>
+              <w:t>2</w:t>
+            </w:r>
+            <w:r>
+              <w:rPr>
+                <w:b/>
+              </w:rPr>
+              <w:t>- Get Post</w:t>
             </w:r>
           </w:p>
         </w:tc>
@@ -20334,6 +20712,9 @@
             <w:r>
               <w:t>This use case allow learner to view detailed information of a post</w:t>
             </w:r>
+            <w:r>
+              <w:t xml:space="preserve"> include title, content, video or audio, create date, owner of post, comments</w:t>
+            </w:r>
           </w:p>
         </w:tc>
       </w:tr>
@@ -20353,7 +20734,6 @@
               <w:jc w:val="right"/>
             </w:pPr>
             <w:r>
-              <w:lastRenderedPageBreak/>
               <w:t>Trigger:</w:t>
             </w:r>
           </w:p>
@@ -20371,7 +20751,20 @@
           </w:tcPr>
           <w:p>
             <w:r>
+              <w:t xml:space="preserve">1. </w:t>
+            </w:r>
+            <w:r>
               <w:t>Learner presses on a post on the News feed screen.</w:t>
+            </w:r>
+          </w:p>
+          <w:p>
+            <w:r>
+              <w:t>2. Learner presses on a post on Search result screen.</w:t>
+            </w:r>
+          </w:p>
+          <w:p>
+            <w:r>
+              <w:t>3. Learner presses on a notification of their post.</w:t>
             </w:r>
           </w:p>
         </w:tc>
@@ -20458,7 +20851,13 @@
               <w:ind w:left="-18"/>
             </w:pPr>
             <w:r>
-              <w:t>Success: Display detailed information of chosen post</w:t>
+              <w:t xml:space="preserve">Mobile application displays </w:t>
+            </w:r>
+            <w:r>
+              <w:t>detailed information of post</w:t>
+            </w:r>
+            <w:r>
+              <w:t>.</w:t>
             </w:r>
           </w:p>
           <w:p>
@@ -20466,9 +20865,6 @@
               <w:spacing w:after="0" w:line="240" w:lineRule="auto"/>
               <w:ind w:left="-18"/>
             </w:pPr>
-            <w:r>
-              <w:t>Fail: Display message “Cannot view this post”.</w:t>
-            </w:r>
           </w:p>
         </w:tc>
       </w:tr>
@@ -20503,37 +20899,177 @@
               <w:right w:val="single" w:sz="4" w:space="0" w:color="000000"/>
             </w:tcBorders>
           </w:tcPr>
-          <w:p>
-            <w:pPr>
-              <w:numPr>
-                <w:ilvl w:val="0"/>
-                <w:numId w:val="19"/>
-              </w:numPr>
-              <w:spacing w:after="0"/>
-            </w:pPr>
-            <w:r>
-              <w:t>Learner chooses a post on news feed screen</w:t>
-            </w:r>
-          </w:p>
-          <w:p>
-            <w:pPr>
-              <w:numPr>
-                <w:ilvl w:val="0"/>
-                <w:numId w:val="19"/>
-              </w:numPr>
-            </w:pPr>
-            <w:r>
-              <w:t xml:space="preserve">Application display detail </w:t>
-            </w:r>
-            <w:proofErr w:type="spellStart"/>
-            <w:r>
-              <w:t>informations</w:t>
-            </w:r>
-            <w:proofErr w:type="spellEnd"/>
-            <w:r>
-              <w:t xml:space="preserve"> of chosen post</w:t>
-            </w:r>
-          </w:p>
+          <w:tbl>
+            <w:tblPr>
+              <w:tblW w:w="6810" w:type="dxa"/>
+              <w:tblBorders>
+                <w:top w:val="single" w:sz="8" w:space="0" w:color="000000"/>
+                <w:left w:val="single" w:sz="8" w:space="0" w:color="000000"/>
+                <w:bottom w:val="single" w:sz="8" w:space="0" w:color="000000"/>
+                <w:right w:val="single" w:sz="8" w:space="0" w:color="000000"/>
+                <w:insideH w:val="single" w:sz="8" w:space="0" w:color="000000"/>
+                <w:insideV w:val="single" w:sz="8" w:space="0" w:color="000000"/>
+              </w:tblBorders>
+              <w:tblLayout w:type="fixed"/>
+              <w:tblLook w:val="0600" w:firstRow="0" w:lastRow="0" w:firstColumn="0" w:lastColumn="0" w:noHBand="1" w:noVBand="1"/>
+            </w:tblPr>
+            <w:tblGrid>
+              <w:gridCol w:w="3225"/>
+              <w:gridCol w:w="3585"/>
+            </w:tblGrid>
+            <w:tr>
+              <w:tc>
+                <w:tcPr>
+                  <w:tcW w:w="3225" w:type="dxa"/>
+                  <w:shd w:val="clear" w:color="auto" w:fill="auto"/>
+                  <w:tcMar>
+                    <w:top w:w="100" w:type="dxa"/>
+                    <w:left w:w="100" w:type="dxa"/>
+                    <w:bottom w:w="100" w:type="dxa"/>
+                    <w:right w:w="100" w:type="dxa"/>
+                  </w:tcMar>
+                </w:tcPr>
+                <w:p>
+                  <w:pPr>
+                    <w:widowControl w:val="0"/>
+                    <w:pBdr>
+                      <w:top w:val="nil"/>
+                      <w:left w:val="nil"/>
+                      <w:bottom w:val="nil"/>
+                      <w:right w:val="nil"/>
+                      <w:between w:val="nil"/>
+                    </w:pBdr>
+                    <w:spacing w:after="0" w:line="240" w:lineRule="auto"/>
+                  </w:pPr>
+                  <w:r>
+                    <w:t>Learner</w:t>
+                  </w:r>
+                </w:p>
+              </w:tc>
+              <w:tc>
+                <w:tcPr>
+                  <w:tcW w:w="3585" w:type="dxa"/>
+                  <w:shd w:val="clear" w:color="auto" w:fill="auto"/>
+                  <w:tcMar>
+                    <w:top w:w="100" w:type="dxa"/>
+                    <w:left w:w="100" w:type="dxa"/>
+                    <w:bottom w:w="100" w:type="dxa"/>
+                    <w:right w:w="100" w:type="dxa"/>
+                  </w:tcMar>
+                </w:tcPr>
+                <w:p>
+                  <w:pPr>
+                    <w:widowControl w:val="0"/>
+                    <w:pBdr>
+                      <w:top w:val="nil"/>
+                      <w:left w:val="nil"/>
+                      <w:bottom w:val="nil"/>
+                      <w:right w:val="nil"/>
+                      <w:between w:val="nil"/>
+                    </w:pBdr>
+                    <w:spacing w:after="0" w:line="240" w:lineRule="auto"/>
+                  </w:pPr>
+                  <w:r>
+                    <w:t>Mobile Application</w:t>
+                  </w:r>
+                </w:p>
+              </w:tc>
+            </w:tr>
+            <w:tr>
+              <w:tc>
+                <w:tcPr>
+                  <w:tcW w:w="3225" w:type="dxa"/>
+                  <w:shd w:val="clear" w:color="auto" w:fill="auto"/>
+                  <w:tcMar>
+                    <w:top w:w="100" w:type="dxa"/>
+                    <w:left w:w="100" w:type="dxa"/>
+                    <w:bottom w:w="100" w:type="dxa"/>
+                    <w:right w:w="100" w:type="dxa"/>
+                  </w:tcMar>
+                </w:tcPr>
+                <w:p>
+                  <w:pPr>
+                    <w:widowControl w:val="0"/>
+                    <w:pBdr>
+                      <w:top w:val="nil"/>
+                      <w:left w:val="nil"/>
+                      <w:bottom w:val="nil"/>
+                      <w:right w:val="nil"/>
+                      <w:between w:val="nil"/>
+                    </w:pBdr>
+                    <w:spacing w:after="0" w:line="240" w:lineRule="auto"/>
+                  </w:pPr>
+                  <w:r>
+                    <w:t xml:space="preserve">1.a. </w:t>
+                  </w:r>
+                  <w:r>
+                    <w:t>Learner presses on a post on news feed screen. [Exception]</w:t>
+                  </w:r>
+                </w:p>
+                <w:p>
+                  <w:pPr>
+                    <w:widowControl w:val="0"/>
+                    <w:pBdr>
+                      <w:top w:val="nil"/>
+                      <w:left w:val="nil"/>
+                      <w:bottom w:val="nil"/>
+                      <w:right w:val="nil"/>
+                      <w:between w:val="nil"/>
+                    </w:pBdr>
+                    <w:spacing w:after="0" w:line="240" w:lineRule="auto"/>
+                  </w:pPr>
+                </w:p>
+              </w:tc>
+              <w:tc>
+                <w:tcPr>
+                  <w:tcW w:w="3585" w:type="dxa"/>
+                  <w:shd w:val="clear" w:color="auto" w:fill="auto"/>
+                  <w:tcMar>
+                    <w:top w:w="100" w:type="dxa"/>
+                    <w:left w:w="100" w:type="dxa"/>
+                    <w:bottom w:w="100" w:type="dxa"/>
+                    <w:right w:w="100" w:type="dxa"/>
+                  </w:tcMar>
+                </w:tcPr>
+                <w:p>
+                  <w:pPr>
+                    <w:widowControl w:val="0"/>
+                    <w:pBdr>
+                      <w:top w:val="nil"/>
+                      <w:left w:val="nil"/>
+                      <w:bottom w:val="nil"/>
+                      <w:right w:val="nil"/>
+                      <w:between w:val="nil"/>
+                    </w:pBdr>
+                    <w:spacing w:after="0" w:line="240" w:lineRule="auto"/>
+                  </w:pPr>
+                  <w:r>
+                    <w:t xml:space="preserve">1.1.a. Mobile Application displays </w:t>
+                  </w:r>
+                  <w:r>
+                    <w:t>View post details</w:t>
+                  </w:r>
+                  <w:r>
+                    <w:t xml:space="preserve"> screen with title, content, video or audio, create date, owner of post, comments</w:t>
+                  </w:r>
+                </w:p>
+                <w:p>
+                  <w:pPr>
+                    <w:widowControl w:val="0"/>
+                    <w:pBdr>
+                      <w:top w:val="nil"/>
+                      <w:left w:val="nil"/>
+                      <w:bottom w:val="nil"/>
+                      <w:right w:val="nil"/>
+                      <w:between w:val="nil"/>
+                    </w:pBdr>
+                    <w:spacing w:after="0" w:line="240" w:lineRule="auto"/>
+                  </w:pPr>
+                </w:p>
+              </w:tc>
+            </w:tr>
+          </w:tbl>
+          <w:p/>
         </w:tc>
       </w:tr>
       <w:tr>
@@ -20567,48 +21103,352 @@
               <w:right w:val="single" w:sz="4" w:space="0" w:color="000000"/>
             </w:tcBorders>
           </w:tcPr>
-          <w:p>
-            <w:pPr>
-              <w:numPr>
-                <w:ilvl w:val="0"/>
-                <w:numId w:val="4"/>
-              </w:numPr>
-              <w:spacing w:after="0"/>
-            </w:pPr>
-            <w:r>
-              <w:t>Learner presses on “Notification” icon button</w:t>
-            </w:r>
-          </w:p>
-          <w:p>
-            <w:pPr>
-              <w:numPr>
-                <w:ilvl w:val="0"/>
-                <w:numId w:val="4"/>
-              </w:numPr>
-              <w:spacing w:after="0"/>
-            </w:pPr>
-            <w:r>
-              <w:t>Learner presses on a notification related to a post on Notification screen</w:t>
-            </w:r>
-          </w:p>
-          <w:p>
-            <w:pPr>
-              <w:numPr>
-                <w:ilvl w:val="0"/>
-                <w:numId w:val="4"/>
-              </w:numPr>
-            </w:pPr>
-            <w:r>
-              <w:t xml:space="preserve">Application display detail </w:t>
-            </w:r>
-            <w:proofErr w:type="spellStart"/>
-            <w:r>
-              <w:t>informations</w:t>
-            </w:r>
-            <w:proofErr w:type="spellEnd"/>
-            <w:r>
-              <w:t xml:space="preserve"> of chose post</w:t>
-            </w:r>
+          <w:tbl>
+            <w:tblPr>
+              <w:tblW w:w="6810" w:type="dxa"/>
+              <w:tblBorders>
+                <w:top w:val="single" w:sz="8" w:space="0" w:color="000000"/>
+                <w:left w:val="single" w:sz="8" w:space="0" w:color="000000"/>
+                <w:bottom w:val="single" w:sz="8" w:space="0" w:color="000000"/>
+                <w:right w:val="single" w:sz="8" w:space="0" w:color="000000"/>
+                <w:insideH w:val="single" w:sz="8" w:space="0" w:color="000000"/>
+                <w:insideV w:val="single" w:sz="8" w:space="0" w:color="000000"/>
+              </w:tblBorders>
+              <w:tblLayout w:type="fixed"/>
+              <w:tblLook w:val="0600" w:firstRow="0" w:lastRow="0" w:firstColumn="0" w:lastColumn="0" w:noHBand="1" w:noVBand="1"/>
+            </w:tblPr>
+            <w:tblGrid>
+              <w:gridCol w:w="3225"/>
+              <w:gridCol w:w="3585"/>
+            </w:tblGrid>
+            <w:tr>
+              <w:tc>
+                <w:tcPr>
+                  <w:tcW w:w="3225" w:type="dxa"/>
+                  <w:shd w:val="clear" w:color="auto" w:fill="auto"/>
+                  <w:tcMar>
+                    <w:top w:w="100" w:type="dxa"/>
+                    <w:left w:w="100" w:type="dxa"/>
+                    <w:bottom w:w="100" w:type="dxa"/>
+                    <w:right w:w="100" w:type="dxa"/>
+                  </w:tcMar>
+                </w:tcPr>
+                <w:p>
+                  <w:pPr>
+                    <w:widowControl w:val="0"/>
+                    <w:pBdr>
+                      <w:top w:val="nil"/>
+                      <w:left w:val="nil"/>
+                      <w:bottom w:val="nil"/>
+                      <w:right w:val="nil"/>
+                      <w:between w:val="nil"/>
+                    </w:pBdr>
+                    <w:spacing w:after="0" w:line="240" w:lineRule="auto"/>
+                  </w:pPr>
+                  <w:r>
+                    <w:t>Learner</w:t>
+                  </w:r>
+                </w:p>
+              </w:tc>
+              <w:tc>
+                <w:tcPr>
+                  <w:tcW w:w="3585" w:type="dxa"/>
+                  <w:shd w:val="clear" w:color="auto" w:fill="auto"/>
+                  <w:tcMar>
+                    <w:top w:w="100" w:type="dxa"/>
+                    <w:left w:w="100" w:type="dxa"/>
+                    <w:bottom w:w="100" w:type="dxa"/>
+                    <w:right w:w="100" w:type="dxa"/>
+                  </w:tcMar>
+                </w:tcPr>
+                <w:p>
+                  <w:pPr>
+                    <w:widowControl w:val="0"/>
+                    <w:pBdr>
+                      <w:top w:val="nil"/>
+                      <w:left w:val="nil"/>
+                      <w:bottom w:val="nil"/>
+                      <w:right w:val="nil"/>
+                      <w:between w:val="nil"/>
+                    </w:pBdr>
+                    <w:spacing w:after="0" w:line="240" w:lineRule="auto"/>
+                  </w:pPr>
+                  <w:r>
+                    <w:t>Mobile Application</w:t>
+                  </w:r>
+                </w:p>
+              </w:tc>
+            </w:tr>
+            <w:tr>
+              <w:tc>
+                <w:tcPr>
+                  <w:tcW w:w="3225" w:type="dxa"/>
+                  <w:shd w:val="clear" w:color="auto" w:fill="auto"/>
+                  <w:tcMar>
+                    <w:top w:w="100" w:type="dxa"/>
+                    <w:left w:w="100" w:type="dxa"/>
+                    <w:bottom w:w="100" w:type="dxa"/>
+                    <w:right w:w="100" w:type="dxa"/>
+                  </w:tcMar>
+                </w:tcPr>
+                <w:p>
+                  <w:pPr>
+                    <w:widowControl w:val="0"/>
+                    <w:pBdr>
+                      <w:top w:val="nil"/>
+                      <w:left w:val="nil"/>
+                      <w:bottom w:val="nil"/>
+                      <w:right w:val="nil"/>
+                      <w:between w:val="nil"/>
+                    </w:pBdr>
+                    <w:spacing w:after="0" w:line="240" w:lineRule="auto"/>
+                  </w:pPr>
+                  <w:r>
+                    <w:t>1.</w:t>
+                  </w:r>
+                  <w:r>
+                    <w:t>b</w:t>
+                  </w:r>
+                  <w:r>
+                    <w:t>. Learner presses on a post on Search result screen.</w:t>
+                  </w:r>
+                </w:p>
+                <w:p>
+                  <w:pPr>
+                    <w:widowControl w:val="0"/>
+                    <w:pBdr>
+                      <w:top w:val="nil"/>
+                      <w:left w:val="nil"/>
+                      <w:bottom w:val="nil"/>
+                      <w:right w:val="nil"/>
+                      <w:between w:val="nil"/>
+                    </w:pBdr>
+                    <w:spacing w:after="0" w:line="240" w:lineRule="auto"/>
+                  </w:pPr>
+                </w:p>
+              </w:tc>
+              <w:tc>
+                <w:tcPr>
+                  <w:tcW w:w="3585" w:type="dxa"/>
+                  <w:shd w:val="clear" w:color="auto" w:fill="auto"/>
+                  <w:tcMar>
+                    <w:top w:w="100" w:type="dxa"/>
+                    <w:left w:w="100" w:type="dxa"/>
+                    <w:bottom w:w="100" w:type="dxa"/>
+                    <w:right w:w="100" w:type="dxa"/>
+                  </w:tcMar>
+                </w:tcPr>
+                <w:p>
+                  <w:pPr>
+                    <w:widowControl w:val="0"/>
+                    <w:pBdr>
+                      <w:top w:val="nil"/>
+                      <w:left w:val="nil"/>
+                      <w:bottom w:val="nil"/>
+                      <w:right w:val="nil"/>
+                      <w:between w:val="nil"/>
+                    </w:pBdr>
+                    <w:spacing w:after="0" w:line="240" w:lineRule="auto"/>
+                  </w:pPr>
+                  <w:r>
+                    <w:t>1.1.</w:t>
+                  </w:r>
+                  <w:r>
+                    <w:t>b</w:t>
+                  </w:r>
+                  <w:r>
+                    <w:t>. Mobile Application displays View post details screen with title, content, video or audio, create date, owner of post, comments</w:t>
+                  </w:r>
+                </w:p>
+                <w:p>
+                  <w:pPr>
+                    <w:widowControl w:val="0"/>
+                    <w:pBdr>
+                      <w:top w:val="nil"/>
+                      <w:left w:val="nil"/>
+                      <w:bottom w:val="nil"/>
+                      <w:right w:val="nil"/>
+                      <w:between w:val="nil"/>
+                    </w:pBdr>
+                    <w:spacing w:after="0" w:line="240" w:lineRule="auto"/>
+                  </w:pPr>
+                </w:p>
+              </w:tc>
+            </w:tr>
+          </w:tbl>
+          <w:p>
+            <w:pPr>
+              <w:ind w:left="720"/>
+            </w:pPr>
+          </w:p>
+          <w:tbl>
+            <w:tblPr>
+              <w:tblW w:w="6810" w:type="dxa"/>
+              <w:tblBorders>
+                <w:top w:val="single" w:sz="8" w:space="0" w:color="000000"/>
+                <w:left w:val="single" w:sz="8" w:space="0" w:color="000000"/>
+                <w:bottom w:val="single" w:sz="8" w:space="0" w:color="000000"/>
+                <w:right w:val="single" w:sz="8" w:space="0" w:color="000000"/>
+                <w:insideH w:val="single" w:sz="8" w:space="0" w:color="000000"/>
+                <w:insideV w:val="single" w:sz="8" w:space="0" w:color="000000"/>
+              </w:tblBorders>
+              <w:tblLayout w:type="fixed"/>
+              <w:tblLook w:val="0600" w:firstRow="0" w:lastRow="0" w:firstColumn="0" w:lastColumn="0" w:noHBand="1" w:noVBand="1"/>
+            </w:tblPr>
+            <w:tblGrid>
+              <w:gridCol w:w="3225"/>
+              <w:gridCol w:w="3585"/>
+            </w:tblGrid>
+            <w:tr>
+              <w:tc>
+                <w:tcPr>
+                  <w:tcW w:w="3225" w:type="dxa"/>
+                  <w:shd w:val="clear" w:color="auto" w:fill="auto"/>
+                  <w:tcMar>
+                    <w:top w:w="100" w:type="dxa"/>
+                    <w:left w:w="100" w:type="dxa"/>
+                    <w:bottom w:w="100" w:type="dxa"/>
+                    <w:right w:w="100" w:type="dxa"/>
+                  </w:tcMar>
+                </w:tcPr>
+                <w:p>
+                  <w:pPr>
+                    <w:widowControl w:val="0"/>
+                    <w:pBdr>
+                      <w:top w:val="nil"/>
+                      <w:left w:val="nil"/>
+                      <w:bottom w:val="nil"/>
+                      <w:right w:val="nil"/>
+                      <w:between w:val="nil"/>
+                    </w:pBdr>
+                    <w:spacing w:after="0" w:line="240" w:lineRule="auto"/>
+                  </w:pPr>
+                  <w:r>
+                    <w:t>Learner</w:t>
+                  </w:r>
+                </w:p>
+              </w:tc>
+              <w:tc>
+                <w:tcPr>
+                  <w:tcW w:w="3585" w:type="dxa"/>
+                  <w:shd w:val="clear" w:color="auto" w:fill="auto"/>
+                  <w:tcMar>
+                    <w:top w:w="100" w:type="dxa"/>
+                    <w:left w:w="100" w:type="dxa"/>
+                    <w:bottom w:w="100" w:type="dxa"/>
+                    <w:right w:w="100" w:type="dxa"/>
+                  </w:tcMar>
+                </w:tcPr>
+                <w:p>
+                  <w:pPr>
+                    <w:widowControl w:val="0"/>
+                    <w:pBdr>
+                      <w:top w:val="nil"/>
+                      <w:left w:val="nil"/>
+                      <w:bottom w:val="nil"/>
+                      <w:right w:val="nil"/>
+                      <w:between w:val="nil"/>
+                    </w:pBdr>
+                    <w:spacing w:after="0" w:line="240" w:lineRule="auto"/>
+                  </w:pPr>
+                  <w:r>
+                    <w:t>Mobile Application</w:t>
+                  </w:r>
+                </w:p>
+              </w:tc>
+            </w:tr>
+            <w:tr>
+              <w:tc>
+                <w:tcPr>
+                  <w:tcW w:w="3225" w:type="dxa"/>
+                  <w:shd w:val="clear" w:color="auto" w:fill="auto"/>
+                  <w:tcMar>
+                    <w:top w:w="100" w:type="dxa"/>
+                    <w:left w:w="100" w:type="dxa"/>
+                    <w:bottom w:w="100" w:type="dxa"/>
+                    <w:right w:w="100" w:type="dxa"/>
+                  </w:tcMar>
+                </w:tcPr>
+                <w:p>
+                  <w:pPr>
+                    <w:widowControl w:val="0"/>
+                    <w:pBdr>
+                      <w:top w:val="nil"/>
+                      <w:left w:val="nil"/>
+                      <w:bottom w:val="nil"/>
+                      <w:right w:val="nil"/>
+                      <w:between w:val="nil"/>
+                    </w:pBdr>
+                    <w:spacing w:after="0" w:line="240" w:lineRule="auto"/>
+                  </w:pPr>
+                  <w:r>
+                    <w:t>1.</w:t>
+                  </w:r>
+                  <w:r>
+                    <w:t>c</w:t>
+                  </w:r>
+                  <w:r>
+                    <w:t>. Learner presses on a notification of their post.</w:t>
+                  </w:r>
+                </w:p>
+              </w:tc>
+              <w:tc>
+                <w:tcPr>
+                  <w:tcW w:w="3585" w:type="dxa"/>
+                  <w:shd w:val="clear" w:color="auto" w:fill="auto"/>
+                  <w:tcMar>
+                    <w:top w:w="100" w:type="dxa"/>
+                    <w:left w:w="100" w:type="dxa"/>
+                    <w:bottom w:w="100" w:type="dxa"/>
+                    <w:right w:w="100" w:type="dxa"/>
+                  </w:tcMar>
+                </w:tcPr>
+                <w:p>
+                  <w:pPr>
+                    <w:widowControl w:val="0"/>
+                    <w:pBdr>
+                      <w:top w:val="nil"/>
+                      <w:left w:val="nil"/>
+                      <w:bottom w:val="nil"/>
+                      <w:right w:val="nil"/>
+                      <w:between w:val="nil"/>
+                    </w:pBdr>
+                    <w:spacing w:after="0" w:line="240" w:lineRule="auto"/>
+                  </w:pPr>
+                  <w:r>
+                    <w:t>1.1.</w:t>
+                  </w:r>
+                  <w:r>
+                    <w:t>c</w:t>
+                  </w:r>
+                  <w:r>
+                    <w:t xml:space="preserve">. Mobile Application displays View post details screen with title, content, video or audio, create date, </w:t>
+                  </w:r>
+                  <w:r>
+                    <w:lastRenderedPageBreak/>
+                    <w:t>owner of post, comments</w:t>
+                  </w:r>
+                </w:p>
+                <w:p>
+                  <w:pPr>
+                    <w:widowControl w:val="0"/>
+                    <w:pBdr>
+                      <w:top w:val="nil"/>
+                      <w:left w:val="nil"/>
+                      <w:bottom w:val="nil"/>
+                      <w:right w:val="nil"/>
+                      <w:between w:val="nil"/>
+                    </w:pBdr>
+                    <w:spacing w:after="0" w:line="240" w:lineRule="auto"/>
+                  </w:pPr>
+                </w:p>
+              </w:tc>
+            </w:tr>
+          </w:tbl>
+          <w:p>
+            <w:pPr>
+              <w:ind w:left="720"/>
+            </w:pPr>
           </w:p>
         </w:tc>
       </w:tr>
@@ -20628,6 +21468,7 @@
               <w:jc w:val="right"/>
             </w:pPr>
             <w:r>
+              <w:lastRenderedPageBreak/>
               <w:t>Exceptions:</w:t>
             </w:r>
           </w:p>
@@ -20649,7 +21490,10 @@
               <w:ind w:left="-18"/>
             </w:pPr>
             <w:r>
-              <w:t>N/A</w:t>
+              <w:t>System cannot get the detailed information and returns a message</w:t>
+            </w:r>
+            <w:r>
+              <w:t xml:space="preserve"> “You cannot view this post” to leaners</w:t>
             </w:r>
           </w:p>
         </w:tc>
@@ -20764,14 +21608,7 @@
               <w:right w:val="single" w:sz="4" w:space="0" w:color="000000"/>
             </w:tcBorders>
           </w:tcPr>
-          <w:p>
-            <w:pPr>
-              <w:ind w:left="702"/>
-            </w:pPr>
-            <w:r>
-              <w:t>N/A</w:t>
-            </w:r>
-          </w:p>
+          <w:p/>
         </w:tc>
       </w:tr>
       <w:tr>
@@ -20809,9 +21646,6 @@
             <w:pPr>
               <w:spacing w:after="0" w:line="240" w:lineRule="auto"/>
             </w:pPr>
-            <w:r>
-              <w:t>N/A</w:t>
-            </w:r>
           </w:p>
         </w:tc>
       </w:tr>
@@ -20850,9 +21684,6 @@
             <w:pPr>
               <w:spacing w:line="240" w:lineRule="auto"/>
             </w:pPr>
-            <w:r>
-              <w:t>N/A</w:t>
-            </w:r>
           </w:p>
         </w:tc>
       </w:tr>
@@ -21123,7 +21954,13 @@
               <w:spacing w:line="240" w:lineRule="auto"/>
             </w:pPr>
             <w:r>
-              <w:t>This use case allow learner to view list of posts</w:t>
+              <w:t xml:space="preserve">This use case allow learner to view </w:t>
+            </w:r>
+            <w:r>
+              <w:t xml:space="preserve">active </w:t>
+            </w:r>
+            <w:r>
+              <w:t>posts</w:t>
             </w:r>
           </w:p>
         </w:tc>
@@ -21264,16 +22101,7 @@
               <w:ind w:left="-18"/>
             </w:pPr>
             <w:r>
-              <w:t>Success: Display post on News feed screen</w:t>
-            </w:r>
-          </w:p>
-          <w:p>
-            <w:pPr>
-              <w:spacing w:after="0" w:line="240" w:lineRule="auto"/>
-              <w:ind w:left="-18"/>
-            </w:pPr>
-            <w:r>
-              <w:t>Fail: Display message “No post here” on News feed screen.</w:t>
+              <w:t xml:space="preserve">Display posts on </w:t>
             </w:r>
           </w:p>
         </w:tc>
@@ -21484,7 +22312,6 @@
               <w:jc w:val="right"/>
             </w:pPr>
             <w:r>
-              <w:lastRenderedPageBreak/>
               <w:t>Priority:</w:t>
             </w:r>
           </w:p>
@@ -21580,9 +22407,6 @@
             </w:tcBorders>
           </w:tcPr>
           <w:p>
-            <w:pPr>
-              <w:ind w:left="702"/>
-            </w:pPr>
             <w:r>
               <w:t>N/A</w:t>
             </w:r>
@@ -21679,6 +22503,7 @@
       <w:bookmarkStart w:id="44" w:name="_g2mbt25virwv" w:colFirst="0" w:colLast="0"/>
       <w:bookmarkEnd w:id="44"/>
       <w:r>
+        <w:lastRenderedPageBreak/>
         <w:t>p. Comment</w:t>
       </w:r>
     </w:p>
@@ -21935,13 +22760,11 @@
               <w:spacing w:line="240" w:lineRule="auto"/>
             </w:pPr>
             <w:r>
-              <w:t xml:space="preserve">This use case </w:t>
-            </w:r>
-            <w:proofErr w:type="gramStart"/>
-            <w:r>
-              <w:t>allow</w:t>
-            </w:r>
-            <w:proofErr w:type="gramEnd"/>
+              <w:t>This use case allow</w:t>
+            </w:r>
+            <w:r>
+              <w:t>s</w:t>
+            </w:r>
             <w:r>
               <w:t xml:space="preserve"> learner and administrator make a comment to a post</w:t>
             </w:r>
@@ -21981,7 +22804,17 @@
           </w:tcPr>
           <w:p>
             <w:r>
-              <w:t>Learner press on a post to view details on News feed screen</w:t>
+              <w:t>1. Learner presses on a post on the News feed screen.</w:t>
+            </w:r>
+          </w:p>
+          <w:p>
+            <w:r>
+              <w:t>2. Learner presses on a post on Search result screen.</w:t>
+            </w:r>
+          </w:p>
+          <w:p>
+            <w:r>
+              <w:t>3. Learner presses on a notification of their post.</w:t>
             </w:r>
           </w:p>
         </w:tc>
@@ -22068,17 +22901,19 @@
               <w:ind w:left="-18"/>
             </w:pPr>
             <w:r>
-              <w:t>Success: Display a comment on View Details of post screen</w:t>
-            </w:r>
-          </w:p>
-          <w:p>
-            <w:pPr>
-              <w:spacing w:after="0" w:line="240" w:lineRule="auto"/>
-              <w:ind w:left="-18"/>
-            </w:pPr>
-            <w:r>
-              <w:t>Fail: Display message “comment failed” on screen</w:t>
-            </w:r>
+              <w:t xml:space="preserve">Success: Display a </w:t>
+            </w:r>
+            <w:r>
+              <w:t xml:space="preserve">new </w:t>
+            </w:r>
+            <w:r>
+              <w:t>comment on View Details of post screen</w:t>
+            </w:r>
+          </w:p>
+          <w:p>
+            <w:pPr>
+              <w:spacing w:after="0" w:line="240" w:lineRule="auto"/>
+            </w:pPr>
           </w:p>
         </w:tc>
       </w:tr>
@@ -22113,85 +22948,263 @@
               <w:right w:val="single" w:sz="4" w:space="0" w:color="000000"/>
             </w:tcBorders>
           </w:tcPr>
-          <w:p>
-            <w:pPr>
-              <w:numPr>
-                <w:ilvl w:val="0"/>
-                <w:numId w:val="20"/>
-              </w:numPr>
-              <w:spacing w:after="0"/>
-            </w:pPr>
-            <w:r>
-              <w:t xml:space="preserve">Learner or administrator enters their </w:t>
-            </w:r>
-            <w:proofErr w:type="gramStart"/>
-            <w:r>
-              <w:t>comment to comment</w:t>
-            </w:r>
-            <w:proofErr w:type="gramEnd"/>
-            <w:r>
-              <w:t xml:space="preserve"> input box</w:t>
-            </w:r>
-          </w:p>
-          <w:p>
-            <w:pPr>
-              <w:numPr>
-                <w:ilvl w:val="0"/>
-                <w:numId w:val="20"/>
-              </w:numPr>
-              <w:spacing w:after="0"/>
-            </w:pPr>
-            <w:r>
-              <w:t>Learner or administrator presses on the “Record audio” icon button to record voice.</w:t>
-            </w:r>
-          </w:p>
-          <w:p>
-            <w:pPr>
-              <w:numPr>
-                <w:ilvl w:val="0"/>
-                <w:numId w:val="20"/>
-              </w:numPr>
-              <w:spacing w:after="0"/>
-            </w:pPr>
-            <w:r>
-              <w:t>Learners or administrator presses on “Send” button to send comment</w:t>
-            </w:r>
-          </w:p>
-          <w:p>
-            <w:pPr>
-              <w:numPr>
-                <w:ilvl w:val="0"/>
-                <w:numId w:val="20"/>
-              </w:numPr>
-              <w:spacing w:after="0"/>
-            </w:pPr>
-            <w:r>
-              <w:t>Application check comment:</w:t>
-            </w:r>
-          </w:p>
-          <w:p>
-            <w:pPr>
-              <w:numPr>
-                <w:ilvl w:val="1"/>
-                <w:numId w:val="20"/>
-              </w:numPr>
-              <w:spacing w:after="0"/>
-            </w:pPr>
-            <w:r>
-              <w:t>Valid comment: Save comment to database and display comment to learner</w:t>
-            </w:r>
-          </w:p>
-          <w:p>
-            <w:pPr>
-              <w:numPr>
-                <w:ilvl w:val="1"/>
-                <w:numId w:val="20"/>
-              </w:numPr>
-            </w:pPr>
-            <w:r>
-              <w:t>Invalid information: Require learner to enter comment again.</w:t>
-            </w:r>
-          </w:p>
+          <w:tbl>
+            <w:tblPr>
+              <w:tblW w:w="6810" w:type="dxa"/>
+              <w:tblBorders>
+                <w:top w:val="single" w:sz="8" w:space="0" w:color="000000"/>
+                <w:left w:val="single" w:sz="8" w:space="0" w:color="000000"/>
+                <w:bottom w:val="single" w:sz="8" w:space="0" w:color="000000"/>
+                <w:right w:val="single" w:sz="8" w:space="0" w:color="000000"/>
+                <w:insideH w:val="single" w:sz="8" w:space="0" w:color="000000"/>
+                <w:insideV w:val="single" w:sz="8" w:space="0" w:color="000000"/>
+              </w:tblBorders>
+              <w:tblLayout w:type="fixed"/>
+              <w:tblLook w:val="0600" w:firstRow="0" w:lastRow="0" w:firstColumn="0" w:lastColumn="0" w:noHBand="1" w:noVBand="1"/>
+            </w:tblPr>
+            <w:tblGrid>
+              <w:gridCol w:w="3225"/>
+              <w:gridCol w:w="3585"/>
+            </w:tblGrid>
+            <w:tr>
+              <w:tc>
+                <w:tcPr>
+                  <w:tcW w:w="3225" w:type="dxa"/>
+                  <w:shd w:val="clear" w:color="auto" w:fill="auto"/>
+                  <w:tcMar>
+                    <w:top w:w="100" w:type="dxa"/>
+                    <w:left w:w="100" w:type="dxa"/>
+                    <w:bottom w:w="100" w:type="dxa"/>
+                    <w:right w:w="100" w:type="dxa"/>
+                  </w:tcMar>
+                </w:tcPr>
+                <w:p>
+                  <w:pPr>
+                    <w:widowControl w:val="0"/>
+                    <w:pBdr>
+                      <w:top w:val="nil"/>
+                      <w:left w:val="nil"/>
+                      <w:bottom w:val="nil"/>
+                      <w:right w:val="nil"/>
+                      <w:between w:val="nil"/>
+                    </w:pBdr>
+                    <w:spacing w:after="0" w:line="240" w:lineRule="auto"/>
+                  </w:pPr>
+                  <w:r>
+                    <w:t>Learner</w:t>
+                  </w:r>
+                </w:p>
+              </w:tc>
+              <w:tc>
+                <w:tcPr>
+                  <w:tcW w:w="3585" w:type="dxa"/>
+                  <w:shd w:val="clear" w:color="auto" w:fill="auto"/>
+                  <w:tcMar>
+                    <w:top w:w="100" w:type="dxa"/>
+                    <w:left w:w="100" w:type="dxa"/>
+                    <w:bottom w:w="100" w:type="dxa"/>
+                    <w:right w:w="100" w:type="dxa"/>
+                  </w:tcMar>
+                </w:tcPr>
+                <w:p>
+                  <w:pPr>
+                    <w:widowControl w:val="0"/>
+                    <w:pBdr>
+                      <w:top w:val="nil"/>
+                      <w:left w:val="nil"/>
+                      <w:bottom w:val="nil"/>
+                      <w:right w:val="nil"/>
+                      <w:between w:val="nil"/>
+                    </w:pBdr>
+                    <w:spacing w:after="0" w:line="240" w:lineRule="auto"/>
+                  </w:pPr>
+                  <w:r>
+                    <w:t>Mobile Application</w:t>
+                  </w:r>
+                </w:p>
+              </w:tc>
+            </w:tr>
+            <w:tr>
+              <w:tc>
+                <w:tcPr>
+                  <w:tcW w:w="3225" w:type="dxa"/>
+                  <w:shd w:val="clear" w:color="auto" w:fill="auto"/>
+                  <w:tcMar>
+                    <w:top w:w="100" w:type="dxa"/>
+                    <w:left w:w="100" w:type="dxa"/>
+                    <w:bottom w:w="100" w:type="dxa"/>
+                    <w:right w:w="100" w:type="dxa"/>
+                  </w:tcMar>
+                </w:tcPr>
+                <w:p>
+                  <w:pPr>
+                    <w:widowControl w:val="0"/>
+                    <w:pBdr>
+                      <w:top w:val="nil"/>
+                      <w:left w:val="nil"/>
+                      <w:bottom w:val="nil"/>
+                      <w:right w:val="nil"/>
+                      <w:between w:val="nil"/>
+                    </w:pBdr>
+                    <w:spacing w:after="0" w:line="240" w:lineRule="auto"/>
+                  </w:pPr>
+                  <w:r>
+                    <w:t xml:space="preserve">1.a. </w:t>
+                  </w:r>
+                  <w:r>
+                    <w:t xml:space="preserve">Learner presses on a post </w:t>
+                  </w:r>
+                  <w:proofErr w:type="spellStart"/>
+                  <w:r>
+                    <w:t>on</w:t>
+                  </w:r>
+                  <w:proofErr w:type="spellEnd"/>
+                  <w:r>
+                    <w:t xml:space="preserve"> the News feed screen.</w:t>
+                  </w:r>
+                </w:p>
+                <w:p>
+                  <w:pPr>
+                    <w:widowControl w:val="0"/>
+                    <w:pBdr>
+                      <w:top w:val="nil"/>
+                      <w:left w:val="nil"/>
+                      <w:bottom w:val="nil"/>
+                      <w:right w:val="nil"/>
+                      <w:between w:val="nil"/>
+                    </w:pBdr>
+                    <w:spacing w:after="0" w:line="240" w:lineRule="auto"/>
+                    <w:rPr>
+                      <w:lang w:val="vi-VN"/>
+                    </w:rPr>
+                  </w:pPr>
+                  <w:r>
+                    <w:t>2.a. Learner enters their comment</w:t>
+                  </w:r>
+                  <w:r>
+                    <w:rPr>
+                      <w:lang w:val="vi-VN"/>
+                    </w:rPr>
+                    <w:t xml:space="preserve"> </w:t>
+                  </w:r>
+                </w:p>
+                <w:p>
+                  <w:pPr>
+                    <w:widowControl w:val="0"/>
+                    <w:pBdr>
+                      <w:top w:val="nil"/>
+                      <w:left w:val="nil"/>
+                      <w:bottom w:val="nil"/>
+                      <w:right w:val="nil"/>
+                      <w:between w:val="nil"/>
+                    </w:pBdr>
+                    <w:spacing w:after="0" w:line="240" w:lineRule="auto"/>
+                  </w:pPr>
+                  <w:r>
+                    <w:t>3.a Learner records audio</w:t>
+                  </w:r>
+                </w:p>
+                <w:p>
+                  <w:pPr>
+                    <w:widowControl w:val="0"/>
+                    <w:pBdr>
+                      <w:top w:val="nil"/>
+                      <w:left w:val="nil"/>
+                      <w:bottom w:val="nil"/>
+                      <w:right w:val="nil"/>
+                      <w:between w:val="nil"/>
+                    </w:pBdr>
+                    <w:spacing w:after="0" w:line="240" w:lineRule="auto"/>
+                  </w:pPr>
+                  <w:r>
+                    <w:t xml:space="preserve">4.a Leaner presses “Send” icon button to submit their comment </w:t>
+                  </w:r>
+                </w:p>
+                <w:p>
+                  <w:pPr>
+                    <w:widowControl w:val="0"/>
+                    <w:pBdr>
+                      <w:top w:val="nil"/>
+                      <w:left w:val="nil"/>
+                      <w:bottom w:val="nil"/>
+                      <w:right w:val="nil"/>
+                      <w:between w:val="nil"/>
+                    </w:pBdr>
+                    <w:spacing w:after="0" w:line="240" w:lineRule="auto"/>
+                  </w:pPr>
+                </w:p>
+              </w:tc>
+              <w:tc>
+                <w:tcPr>
+                  <w:tcW w:w="3585" w:type="dxa"/>
+                  <w:shd w:val="clear" w:color="auto" w:fill="auto"/>
+                  <w:tcMar>
+                    <w:top w:w="100" w:type="dxa"/>
+                    <w:left w:w="100" w:type="dxa"/>
+                    <w:bottom w:w="100" w:type="dxa"/>
+                    <w:right w:w="100" w:type="dxa"/>
+                  </w:tcMar>
+                </w:tcPr>
+                <w:p>
+                  <w:pPr>
+                    <w:widowControl w:val="0"/>
+                    <w:pBdr>
+                      <w:top w:val="nil"/>
+                      <w:left w:val="nil"/>
+                      <w:bottom w:val="nil"/>
+                      <w:right w:val="nil"/>
+                      <w:between w:val="nil"/>
+                    </w:pBdr>
+                    <w:spacing w:after="0" w:line="240" w:lineRule="auto"/>
+                  </w:pPr>
+                  <w:r>
+                    <w:t>1.1.a. Mobile Application displays View post details screen with title, content, video or audio, create date, owner of post, comments</w:t>
+                  </w:r>
+                  <w:r>
+                    <w:t xml:space="preserve"> and comment bar</w:t>
+                  </w:r>
+                </w:p>
+                <w:p>
+                  <w:pPr>
+                    <w:widowControl w:val="0"/>
+                    <w:pBdr>
+                      <w:top w:val="nil"/>
+                      <w:left w:val="nil"/>
+                      <w:bottom w:val="nil"/>
+                      <w:right w:val="nil"/>
+                      <w:between w:val="nil"/>
+                    </w:pBdr>
+                    <w:spacing w:after="0" w:line="240" w:lineRule="auto"/>
+                  </w:pPr>
+                  <w:r>
+                    <w:t>4.1</w:t>
+                  </w:r>
+                  <w:r>
+                    <w:t>.a.</w:t>
+                  </w:r>
+                  <w:r>
+                    <w:t xml:space="preserve"> Mobile application save comment and update comment on View details post screen</w:t>
+                  </w:r>
+                  <w:r>
+                    <w:rPr>
+                      <w:lang w:val="vi-VN"/>
+                    </w:rPr>
+                    <w:t xml:space="preserve"> </w:t>
+                  </w:r>
+                  <w:r>
+                    <w:t>[Exception</w:t>
+                  </w:r>
+                  <w:r>
+                    <w:rPr>
+                      <w:lang w:val="vi-VN"/>
+                    </w:rPr>
+                    <w:t>]</w:t>
+                  </w:r>
+                </w:p>
+              </w:tc>
+            </w:tr>
+          </w:tbl>
+          <w:p/>
         </w:tc>
       </w:tr>
       <w:tr>
@@ -22225,10 +23238,612 @@
               <w:right w:val="single" w:sz="4" w:space="0" w:color="000000"/>
             </w:tcBorders>
           </w:tcPr>
-          <w:p>
-            <w:r>
-              <w:t>N/A</w:t>
-            </w:r>
+          <w:p/>
+          <w:tbl>
+            <w:tblPr>
+              <w:tblW w:w="6810" w:type="dxa"/>
+              <w:tblBorders>
+                <w:top w:val="single" w:sz="8" w:space="0" w:color="000000"/>
+                <w:left w:val="single" w:sz="8" w:space="0" w:color="000000"/>
+                <w:bottom w:val="single" w:sz="8" w:space="0" w:color="000000"/>
+                <w:right w:val="single" w:sz="8" w:space="0" w:color="000000"/>
+                <w:insideH w:val="single" w:sz="8" w:space="0" w:color="000000"/>
+                <w:insideV w:val="single" w:sz="8" w:space="0" w:color="000000"/>
+              </w:tblBorders>
+              <w:tblLayout w:type="fixed"/>
+              <w:tblLook w:val="0600" w:firstRow="0" w:lastRow="0" w:firstColumn="0" w:lastColumn="0" w:noHBand="1" w:noVBand="1"/>
+            </w:tblPr>
+            <w:tblGrid>
+              <w:gridCol w:w="3225"/>
+              <w:gridCol w:w="3585"/>
+            </w:tblGrid>
+            <w:tr>
+              <w:tc>
+                <w:tcPr>
+                  <w:tcW w:w="3225" w:type="dxa"/>
+                  <w:shd w:val="clear" w:color="auto" w:fill="auto"/>
+                  <w:tcMar>
+                    <w:top w:w="100" w:type="dxa"/>
+                    <w:left w:w="100" w:type="dxa"/>
+                    <w:bottom w:w="100" w:type="dxa"/>
+                    <w:right w:w="100" w:type="dxa"/>
+                  </w:tcMar>
+                </w:tcPr>
+                <w:p>
+                  <w:pPr>
+                    <w:widowControl w:val="0"/>
+                    <w:pBdr>
+                      <w:top w:val="nil"/>
+                      <w:left w:val="nil"/>
+                      <w:bottom w:val="nil"/>
+                      <w:right w:val="nil"/>
+                      <w:between w:val="nil"/>
+                    </w:pBdr>
+                    <w:spacing w:after="0" w:line="240" w:lineRule="auto"/>
+                  </w:pPr>
+                  <w:r>
+                    <w:t>Learner</w:t>
+                  </w:r>
+                </w:p>
+              </w:tc>
+              <w:tc>
+                <w:tcPr>
+                  <w:tcW w:w="3585" w:type="dxa"/>
+                  <w:shd w:val="clear" w:color="auto" w:fill="auto"/>
+                  <w:tcMar>
+                    <w:top w:w="100" w:type="dxa"/>
+                    <w:left w:w="100" w:type="dxa"/>
+                    <w:bottom w:w="100" w:type="dxa"/>
+                    <w:right w:w="100" w:type="dxa"/>
+                  </w:tcMar>
+                </w:tcPr>
+                <w:p>
+                  <w:pPr>
+                    <w:widowControl w:val="0"/>
+                    <w:pBdr>
+                      <w:top w:val="nil"/>
+                      <w:left w:val="nil"/>
+                      <w:bottom w:val="nil"/>
+                      <w:right w:val="nil"/>
+                      <w:between w:val="nil"/>
+                    </w:pBdr>
+                    <w:spacing w:after="0" w:line="240" w:lineRule="auto"/>
+                  </w:pPr>
+                  <w:r>
+                    <w:t>Mobile Application</w:t>
+                  </w:r>
+                </w:p>
+              </w:tc>
+            </w:tr>
+            <w:tr>
+              <w:tc>
+                <w:tcPr>
+                  <w:tcW w:w="3225" w:type="dxa"/>
+                  <w:shd w:val="clear" w:color="auto" w:fill="auto"/>
+                  <w:tcMar>
+                    <w:top w:w="100" w:type="dxa"/>
+                    <w:left w:w="100" w:type="dxa"/>
+                    <w:bottom w:w="100" w:type="dxa"/>
+                    <w:right w:w="100" w:type="dxa"/>
+                  </w:tcMar>
+                </w:tcPr>
+                <w:p>
+                  <w:pPr>
+                    <w:widowControl w:val="0"/>
+                    <w:pBdr>
+                      <w:top w:val="nil"/>
+                      <w:left w:val="nil"/>
+                      <w:bottom w:val="nil"/>
+                      <w:right w:val="nil"/>
+                      <w:between w:val="nil"/>
+                    </w:pBdr>
+                    <w:spacing w:after="0" w:line="240" w:lineRule="auto"/>
+                  </w:pPr>
+                  <w:r>
+                    <w:t>1.</w:t>
+                  </w:r>
+                  <w:r>
+                    <w:t>b</w:t>
+                  </w:r>
+                  <w:r>
+                    <w:t>. Learner presses on a post on Search result screen.</w:t>
+                  </w:r>
+                </w:p>
+                <w:p>
+                  <w:pPr>
+                    <w:widowControl w:val="0"/>
+                    <w:pBdr>
+                      <w:top w:val="nil"/>
+                      <w:left w:val="nil"/>
+                      <w:bottom w:val="nil"/>
+                      <w:right w:val="nil"/>
+                      <w:between w:val="nil"/>
+                    </w:pBdr>
+                    <w:spacing w:after="0" w:line="240" w:lineRule="auto"/>
+                    <w:rPr>
+                      <w:lang w:val="vi-VN"/>
+                    </w:rPr>
+                  </w:pPr>
+                  <w:r>
+                    <w:t>2.</w:t>
+                  </w:r>
+                  <w:r>
+                    <w:t>b</w:t>
+                  </w:r>
+                  <w:r>
+                    <w:t>. Learner enters their comment</w:t>
+                  </w:r>
+                  <w:r>
+                    <w:rPr>
+                      <w:lang w:val="vi-VN"/>
+                    </w:rPr>
+                    <w:t xml:space="preserve"> </w:t>
+                  </w:r>
+                </w:p>
+                <w:p>
+                  <w:pPr>
+                    <w:widowControl w:val="0"/>
+                    <w:pBdr>
+                      <w:top w:val="nil"/>
+                      <w:left w:val="nil"/>
+                      <w:bottom w:val="nil"/>
+                      <w:right w:val="nil"/>
+                      <w:between w:val="nil"/>
+                    </w:pBdr>
+                    <w:spacing w:after="0" w:line="240" w:lineRule="auto"/>
+                  </w:pPr>
+                  <w:r>
+                    <w:t>3.</w:t>
+                  </w:r>
+                  <w:r>
+                    <w:t>b,</w:t>
+                  </w:r>
+                  <w:r>
+                    <w:t xml:space="preserve"> Learner records audio</w:t>
+                  </w:r>
+                </w:p>
+                <w:p>
+                  <w:pPr>
+                    <w:widowControl w:val="0"/>
+                    <w:pBdr>
+                      <w:top w:val="nil"/>
+                      <w:left w:val="nil"/>
+                      <w:bottom w:val="nil"/>
+                      <w:right w:val="nil"/>
+                      <w:between w:val="nil"/>
+                    </w:pBdr>
+                    <w:spacing w:after="0" w:line="240" w:lineRule="auto"/>
+                  </w:pPr>
+                  <w:r>
+                    <w:t>4.</w:t>
+                  </w:r>
+                  <w:r>
+                    <w:t>b.</w:t>
+                  </w:r>
+                  <w:r>
+                    <w:t xml:space="preserve"> Leaner presses “Send” icon button to submit their comment </w:t>
+                  </w:r>
+                </w:p>
+                <w:p>
+                  <w:pPr>
+                    <w:widowControl w:val="0"/>
+                    <w:pBdr>
+                      <w:top w:val="nil"/>
+                      <w:left w:val="nil"/>
+                      <w:bottom w:val="nil"/>
+                      <w:right w:val="nil"/>
+                      <w:between w:val="nil"/>
+                    </w:pBdr>
+                    <w:spacing w:after="0" w:line="240" w:lineRule="auto"/>
+                  </w:pPr>
+                </w:p>
+              </w:tc>
+              <w:tc>
+                <w:tcPr>
+                  <w:tcW w:w="3585" w:type="dxa"/>
+                  <w:shd w:val="clear" w:color="auto" w:fill="auto"/>
+                  <w:tcMar>
+                    <w:top w:w="100" w:type="dxa"/>
+                    <w:left w:w="100" w:type="dxa"/>
+                    <w:bottom w:w="100" w:type="dxa"/>
+                    <w:right w:w="100" w:type="dxa"/>
+                  </w:tcMar>
+                </w:tcPr>
+                <w:p>
+                  <w:pPr>
+                    <w:widowControl w:val="0"/>
+                    <w:pBdr>
+                      <w:top w:val="nil"/>
+                      <w:left w:val="nil"/>
+                      <w:bottom w:val="nil"/>
+                      <w:right w:val="nil"/>
+                      <w:between w:val="nil"/>
+                    </w:pBdr>
+                    <w:spacing w:after="0" w:line="240" w:lineRule="auto"/>
+                  </w:pPr>
+                  <w:r>
+                    <w:t>1.1.</w:t>
+                  </w:r>
+                  <w:r>
+                    <w:t>b</w:t>
+                  </w:r>
+                  <w:r>
+                    <w:t>. Mobile Application displays View post details screen with title, content, video or audio, create date, owner of post, comments and comment bar</w:t>
+                  </w:r>
+                </w:p>
+                <w:p>
+                  <w:pPr>
+                    <w:widowControl w:val="0"/>
+                    <w:pBdr>
+                      <w:top w:val="nil"/>
+                      <w:left w:val="nil"/>
+                      <w:bottom w:val="nil"/>
+                      <w:right w:val="nil"/>
+                      <w:between w:val="nil"/>
+                    </w:pBdr>
+                    <w:spacing w:after="0" w:line="240" w:lineRule="auto"/>
+                    <w:rPr>
+                      <w:lang w:val="vi-VN"/>
+                    </w:rPr>
+                  </w:pPr>
+                  <w:r>
+                    <w:t>4.1</w:t>
+                  </w:r>
+                  <w:r>
+                    <w:t>.b.</w:t>
+                  </w:r>
+                  <w:r>
+                    <w:t xml:space="preserve"> Mobile application save comment and update comment on View details post screen</w:t>
+                  </w:r>
+                  <w:r>
+                    <w:rPr>
+                      <w:lang w:val="vi-VN"/>
+                    </w:rPr>
+                    <w:t xml:space="preserve"> </w:t>
+                  </w:r>
+                  <w:r>
+                    <w:t>[Exception</w:t>
+                  </w:r>
+                  <w:r>
+                    <w:rPr>
+                      <w:lang w:val="vi-VN"/>
+                    </w:rPr>
+                    <w:t>]</w:t>
+                  </w:r>
+                </w:p>
+              </w:tc>
+            </w:tr>
+          </w:tbl>
+          <w:p>
+            <w:pPr>
+              <w:rPr>
+                <w:lang w:val="vi-VN"/>
+              </w:rPr>
+            </w:pPr>
+          </w:p>
+          <w:tbl>
+            <w:tblPr>
+              <w:tblW w:w="6810" w:type="dxa"/>
+              <w:tblBorders>
+                <w:top w:val="single" w:sz="8" w:space="0" w:color="000000"/>
+                <w:left w:val="single" w:sz="8" w:space="0" w:color="000000"/>
+                <w:bottom w:val="single" w:sz="8" w:space="0" w:color="000000"/>
+                <w:right w:val="single" w:sz="8" w:space="0" w:color="000000"/>
+                <w:insideH w:val="single" w:sz="8" w:space="0" w:color="000000"/>
+                <w:insideV w:val="single" w:sz="8" w:space="0" w:color="000000"/>
+              </w:tblBorders>
+              <w:tblLayout w:type="fixed"/>
+              <w:tblLook w:val="0600" w:firstRow="0" w:lastRow="0" w:firstColumn="0" w:lastColumn="0" w:noHBand="1" w:noVBand="1"/>
+            </w:tblPr>
+            <w:tblGrid>
+              <w:gridCol w:w="3225"/>
+              <w:gridCol w:w="3585"/>
+            </w:tblGrid>
+            <w:tr>
+              <w:tc>
+                <w:tcPr>
+                  <w:tcW w:w="3225" w:type="dxa"/>
+                  <w:shd w:val="clear" w:color="auto" w:fill="auto"/>
+                  <w:tcMar>
+                    <w:top w:w="100" w:type="dxa"/>
+                    <w:left w:w="100" w:type="dxa"/>
+                    <w:bottom w:w="100" w:type="dxa"/>
+                    <w:right w:w="100" w:type="dxa"/>
+                  </w:tcMar>
+                </w:tcPr>
+                <w:p>
+                  <w:pPr>
+                    <w:widowControl w:val="0"/>
+                    <w:pBdr>
+                      <w:top w:val="nil"/>
+                      <w:left w:val="nil"/>
+                      <w:bottom w:val="nil"/>
+                      <w:right w:val="nil"/>
+                      <w:between w:val="nil"/>
+                    </w:pBdr>
+                    <w:spacing w:after="0" w:line="240" w:lineRule="auto"/>
+                  </w:pPr>
+                  <w:r>
+                    <w:t>Learner</w:t>
+                  </w:r>
+                </w:p>
+              </w:tc>
+              <w:tc>
+                <w:tcPr>
+                  <w:tcW w:w="3585" w:type="dxa"/>
+                  <w:shd w:val="clear" w:color="auto" w:fill="auto"/>
+                  <w:tcMar>
+                    <w:top w:w="100" w:type="dxa"/>
+                    <w:left w:w="100" w:type="dxa"/>
+                    <w:bottom w:w="100" w:type="dxa"/>
+                    <w:right w:w="100" w:type="dxa"/>
+                  </w:tcMar>
+                </w:tcPr>
+                <w:p>
+                  <w:pPr>
+                    <w:widowControl w:val="0"/>
+                    <w:pBdr>
+                      <w:top w:val="nil"/>
+                      <w:left w:val="nil"/>
+                      <w:bottom w:val="nil"/>
+                      <w:right w:val="nil"/>
+                      <w:between w:val="nil"/>
+                    </w:pBdr>
+                    <w:spacing w:after="0" w:line="240" w:lineRule="auto"/>
+                  </w:pPr>
+                  <w:r>
+                    <w:t>Mobile Application</w:t>
+                  </w:r>
+                </w:p>
+              </w:tc>
+            </w:tr>
+            <w:tr>
+              <w:tc>
+                <w:tcPr>
+                  <w:tcW w:w="3225" w:type="dxa"/>
+                  <w:shd w:val="clear" w:color="auto" w:fill="auto"/>
+                  <w:tcMar>
+                    <w:top w:w="100" w:type="dxa"/>
+                    <w:left w:w="100" w:type="dxa"/>
+                    <w:bottom w:w="100" w:type="dxa"/>
+                    <w:right w:w="100" w:type="dxa"/>
+                  </w:tcMar>
+                </w:tcPr>
+                <w:p>
+                  <w:pPr>
+                    <w:widowControl w:val="0"/>
+                    <w:pBdr>
+                      <w:top w:val="nil"/>
+                      <w:left w:val="nil"/>
+                      <w:bottom w:val="nil"/>
+                      <w:right w:val="nil"/>
+                      <w:between w:val="nil"/>
+                    </w:pBdr>
+                    <w:spacing w:after="0" w:line="240" w:lineRule="auto"/>
+                  </w:pPr>
+                  <w:r>
+                    <w:t>1.</w:t>
+                  </w:r>
+                  <w:r>
+                    <w:rPr>
+                      <w:lang w:val="vi-VN"/>
+                    </w:rPr>
+                    <w:t>c</w:t>
+                  </w:r>
+                  <w:r>
+                    <w:t>. Learner presses on a notification of their post.</w:t>
+                  </w:r>
+                </w:p>
+                <w:p>
+                  <w:pPr>
+                    <w:widowControl w:val="0"/>
+                    <w:pBdr>
+                      <w:top w:val="nil"/>
+                      <w:left w:val="nil"/>
+                      <w:bottom w:val="nil"/>
+                      <w:right w:val="nil"/>
+                      <w:between w:val="nil"/>
+                    </w:pBdr>
+                    <w:spacing w:after="0" w:line="240" w:lineRule="auto"/>
+                    <w:rPr>
+                      <w:lang w:val="vi-VN"/>
+                    </w:rPr>
+                  </w:pPr>
+                  <w:r>
+                    <w:t>2.</w:t>
+                  </w:r>
+                  <w:r>
+                    <w:rPr>
+                      <w:lang w:val="vi-VN"/>
+                    </w:rPr>
+                    <w:t>c</w:t>
+                  </w:r>
+                  <w:r>
+                    <w:t>. Learner enters their comment</w:t>
+                  </w:r>
+                  <w:r>
+                    <w:rPr>
+                      <w:lang w:val="vi-VN"/>
+                    </w:rPr>
+                    <w:t xml:space="preserve"> </w:t>
+                  </w:r>
+                  <w:r>
+                    <w:t>[Exception</w:t>
+                  </w:r>
+                  <w:r>
+                    <w:rPr>
+                      <w:lang w:val="vi-VN"/>
+                    </w:rPr>
+                    <w:t>3</w:t>
+                  </w:r>
+                  <w:r>
+                    <w:rPr>
+                      <w:lang w:val="vi-VN"/>
+                    </w:rPr>
+                    <w:t>]</w:t>
+                  </w:r>
+                </w:p>
+                <w:p>
+                  <w:pPr>
+                    <w:widowControl w:val="0"/>
+                    <w:pBdr>
+                      <w:top w:val="nil"/>
+                      <w:left w:val="nil"/>
+                      <w:bottom w:val="nil"/>
+                      <w:right w:val="nil"/>
+                      <w:between w:val="nil"/>
+                    </w:pBdr>
+                    <w:spacing w:after="0" w:line="240" w:lineRule="auto"/>
+                  </w:pPr>
+                  <w:r>
+                    <w:t>3.</w:t>
+                  </w:r>
+                  <w:r>
+                    <w:rPr>
+                      <w:lang w:val="vi-VN"/>
+                    </w:rPr>
+                    <w:t>c</w:t>
+                  </w:r>
+                  <w:r>
+                    <w:t>, Learner records audio</w:t>
+                  </w:r>
+                </w:p>
+                <w:p>
+                  <w:pPr>
+                    <w:widowControl w:val="0"/>
+                    <w:pBdr>
+                      <w:top w:val="nil"/>
+                      <w:left w:val="nil"/>
+                      <w:bottom w:val="nil"/>
+                      <w:right w:val="nil"/>
+                      <w:between w:val="nil"/>
+                    </w:pBdr>
+                    <w:spacing w:after="0" w:line="240" w:lineRule="auto"/>
+                  </w:pPr>
+                  <w:r>
+                    <w:t>4.</w:t>
+                  </w:r>
+                  <w:r>
+                    <w:rPr>
+                      <w:lang w:val="vi-VN"/>
+                    </w:rPr>
+                    <w:t>c</w:t>
+                  </w:r>
+                  <w:r>
+                    <w:t xml:space="preserve">. Leaner presses “Send” icon </w:t>
+                  </w:r>
+                  <w:r>
+                    <w:lastRenderedPageBreak/>
+                    <w:t xml:space="preserve">button to submit their comment </w:t>
+                  </w:r>
+                </w:p>
+                <w:p>
+                  <w:pPr>
+                    <w:widowControl w:val="0"/>
+                    <w:pBdr>
+                      <w:top w:val="nil"/>
+                      <w:left w:val="nil"/>
+                      <w:bottom w:val="nil"/>
+                      <w:right w:val="nil"/>
+                      <w:between w:val="nil"/>
+                    </w:pBdr>
+                    <w:spacing w:after="0" w:line="240" w:lineRule="auto"/>
+                  </w:pPr>
+                </w:p>
+              </w:tc>
+              <w:tc>
+                <w:tcPr>
+                  <w:tcW w:w="3585" w:type="dxa"/>
+                  <w:shd w:val="clear" w:color="auto" w:fill="auto"/>
+                  <w:tcMar>
+                    <w:top w:w="100" w:type="dxa"/>
+                    <w:left w:w="100" w:type="dxa"/>
+                    <w:bottom w:w="100" w:type="dxa"/>
+                    <w:right w:w="100" w:type="dxa"/>
+                  </w:tcMar>
+                </w:tcPr>
+                <w:p>
+                  <w:pPr>
+                    <w:widowControl w:val="0"/>
+                    <w:pBdr>
+                      <w:top w:val="nil"/>
+                      <w:left w:val="nil"/>
+                      <w:bottom w:val="nil"/>
+                      <w:right w:val="nil"/>
+                      <w:between w:val="nil"/>
+                    </w:pBdr>
+                    <w:spacing w:after="0" w:line="240" w:lineRule="auto"/>
+                  </w:pPr>
+                  <w:r>
+                    <w:lastRenderedPageBreak/>
+                    <w:t>1.1.</w:t>
+                  </w:r>
+                  <w:r>
+                    <w:rPr>
+                      <w:lang w:val="vi-VN"/>
+                    </w:rPr>
+                    <w:t>c</w:t>
+                  </w:r>
+                  <w:r>
+                    <w:t>. Mobile Application displays View post details screen with title, content, video or audio, create date, owner of post, comments and comment bar</w:t>
+                  </w:r>
+                </w:p>
+                <w:p>
+                  <w:pPr>
+                    <w:widowControl w:val="0"/>
+                    <w:pBdr>
+                      <w:top w:val="nil"/>
+                      <w:left w:val="nil"/>
+                      <w:bottom w:val="nil"/>
+                      <w:right w:val="nil"/>
+                      <w:between w:val="nil"/>
+                    </w:pBdr>
+                    <w:spacing w:after="0" w:line="240" w:lineRule="auto"/>
+                    <w:rPr>
+                      <w:lang w:val="vi-VN"/>
+                    </w:rPr>
+                  </w:pPr>
+                  <w:r>
+                    <w:t>4.1.</w:t>
+                  </w:r>
+                  <w:r>
+                    <w:rPr>
+                      <w:lang w:val="vi-VN"/>
+                    </w:rPr>
+                    <w:t>c</w:t>
+                  </w:r>
+                  <w:r>
+                    <w:t xml:space="preserve">. Mobile application save </w:t>
+                  </w:r>
+                  <w:r>
+                    <w:lastRenderedPageBreak/>
+                    <w:t>comment and update comment on View details post screen</w:t>
+                  </w:r>
+                  <w:r>
+                    <w:rPr>
+                      <w:lang w:val="vi-VN"/>
+                    </w:rPr>
+                    <w:t xml:space="preserve"> </w:t>
+                  </w:r>
+                  <w:r>
+                    <w:t>[Exception</w:t>
+                  </w:r>
+                  <w:r>
+                    <w:rPr>
+                      <w:lang w:val="vi-VN"/>
+                    </w:rPr>
+                    <w:t>]</w:t>
+                  </w:r>
+                </w:p>
+              </w:tc>
+            </w:tr>
+          </w:tbl>
+          <w:p>
+            <w:pPr>
+              <w:rPr>
+                <w:lang w:val="vi-VN"/>
+              </w:rPr>
+            </w:pPr>
           </w:p>
         </w:tc>
       </w:tr>
@@ -22248,6 +23863,7 @@
               <w:jc w:val="right"/>
             </w:pPr>
             <w:r>
+              <w:lastRenderedPageBreak/>
               <w:t>Exceptions:</w:t>
             </w:r>
           </w:p>
@@ -22267,9 +23883,15 @@
             <w:pPr>
               <w:spacing w:after="0" w:line="240" w:lineRule="auto"/>
               <w:ind w:left="-18"/>
-            </w:pPr>
-            <w:r>
-              <w:t>Learner enters empty comment</w:t>
+              <w:rPr>
+                <w:lang w:val="vi-VN"/>
+              </w:rPr>
+            </w:pPr>
+            <w:r>
+              <w:rPr>
+                <w:lang w:val="vi-VN"/>
+              </w:rPr>
+              <w:t>Exception: Learner does not enter comment and press “Send” to submit comment</w:t>
             </w:r>
           </w:p>
         </w:tc>
@@ -22385,9 +24007,6 @@
             </w:tcBorders>
           </w:tcPr>
           <w:p>
-            <w:pPr>
-              <w:ind w:left="702"/>
-            </w:pPr>
             <w:r>
               <w:t>BR-15</w:t>
             </w:r>
@@ -22428,9 +24047,15 @@
           <w:p>
             <w:pPr>
               <w:spacing w:after="0" w:line="240" w:lineRule="auto"/>
-            </w:pPr>
-            <w:r>
-              <w:t>N/A</w:t>
+              <w:rPr>
+                <w:lang w:val="vi-VN"/>
+              </w:rPr>
+            </w:pPr>
+            <w:r>
+              <w:rPr>
+                <w:lang w:val="vi-VN"/>
+              </w:rPr>
+              <w:t xml:space="preserve">Learner </w:t>
             </w:r>
           </w:p>
         </w:tc>
@@ -23224,6 +24849,7 @@
               <w:jc w:val="right"/>
             </w:pPr>
             <w:r>
+              <w:lastRenderedPageBreak/>
               <w:t>Assumptions:</w:t>
             </w:r>
           </w:p>
@@ -23585,7 +25211,6 @@
               <w:jc w:val="right"/>
             </w:pPr>
             <w:r>
-              <w:lastRenderedPageBreak/>
               <w:t>Preconditions:</w:t>
             </w:r>
           </w:p>
@@ -24380,6 +26005,7 @@
               <w:jc w:val="right"/>
             </w:pPr>
             <w:r>
+              <w:lastRenderedPageBreak/>
               <w:t>Preconditions:</w:t>
             </w:r>
           </w:p>
@@ -24701,7 +26327,6 @@
               <w:jc w:val="right"/>
             </w:pPr>
             <w:r>
-              <w:lastRenderedPageBreak/>
               <w:t>Business Rules:</w:t>
             </w:r>
           </w:p>

</xml_diff>

<commit_message>
Update Report3_System Requirement Specification.docx
</commit_message>
<xml_diff>
--- a/Capstone Report/Report3_System Requirement Specification.docx
+++ b/Capstone Report/Report3_System Requirement Specification.docx
@@ -3713,6 +3713,106 @@
             </w:pPr>
             <w:r>
               <w:t>Search posts by title</w:t>
+            </w:r>
+          </w:p>
+        </w:tc>
+      </w:tr>
+      <w:tr>
+        <w:tc>
+          <w:tcPr>
+            <w:tcW w:w="851" w:type="dxa"/>
+          </w:tcPr>
+          <w:p>
+            <w:pPr>
+              <w:pBdr>
+                <w:top w:val="nil"/>
+                <w:left w:val="nil"/>
+                <w:bottom w:val="nil"/>
+                <w:right w:val="nil"/>
+                <w:between w:val="nil"/>
+              </w:pBdr>
+              <w:spacing w:before="40" w:after="40" w:line="240" w:lineRule="auto"/>
+              <w:ind w:left="91" w:right="89"/>
+            </w:pPr>
+            <w:r>
+              <w:t>BR-21</w:t>
+            </w:r>
+          </w:p>
+        </w:tc>
+        <w:tc>
+          <w:tcPr>
+            <w:tcW w:w="8231" w:type="dxa"/>
+          </w:tcPr>
+          <w:p>
+            <w:pPr>
+              <w:pBdr>
+                <w:top w:val="nil"/>
+                <w:left w:val="nil"/>
+                <w:bottom w:val="nil"/>
+                <w:right w:val="nil"/>
+                <w:between w:val="nil"/>
+              </w:pBdr>
+              <w:spacing w:before="40" w:after="40" w:line="240" w:lineRule="auto"/>
+              <w:ind w:left="91" w:right="99"/>
+            </w:pPr>
+            <w:r>
+              <w:t>Posts on News feed must be sort by date (Lasted to oldest)</w:t>
+            </w:r>
+          </w:p>
+        </w:tc>
+      </w:tr>
+      <w:tr>
+        <w:tc>
+          <w:tcPr>
+            <w:tcW w:w="851" w:type="dxa"/>
+          </w:tcPr>
+          <w:p>
+            <w:pPr>
+              <w:pBdr>
+                <w:top w:val="nil"/>
+                <w:left w:val="nil"/>
+                <w:bottom w:val="nil"/>
+                <w:right w:val="nil"/>
+                <w:between w:val="nil"/>
+              </w:pBdr>
+              <w:spacing w:before="40" w:after="40" w:line="240" w:lineRule="auto"/>
+              <w:ind w:left="91" w:right="89"/>
+              <w:rPr>
+                <w:lang w:val="vi-VN"/>
+              </w:rPr>
+            </w:pPr>
+            <w:r>
+              <w:rPr>
+                <w:lang w:val="vi-VN"/>
+              </w:rPr>
+              <w:t>BR-22</w:t>
+            </w:r>
+          </w:p>
+        </w:tc>
+        <w:tc>
+          <w:tcPr>
+            <w:tcW w:w="8231" w:type="dxa"/>
+          </w:tcPr>
+          <w:p>
+            <w:pPr>
+              <w:pBdr>
+                <w:top w:val="nil"/>
+                <w:left w:val="nil"/>
+                <w:bottom w:val="nil"/>
+                <w:right w:val="nil"/>
+                <w:between w:val="nil"/>
+              </w:pBdr>
+              <w:spacing w:before="40" w:after="40" w:line="240" w:lineRule="auto"/>
+              <w:ind w:left="91" w:right="99"/>
+              <w:rPr>
+                <w:lang w:val="vi-VN"/>
+              </w:rPr>
+            </w:pPr>
+            <w:r>
+              <w:rPr>
+                <w:lang w:val="vi-VN"/>
+              </w:rPr>
+              <w:t>Post Details must contains edit and delete option when learner access to their own post</w:t>
             </w:r>
           </w:p>
         </w:tc>
@@ -9199,7 +9299,6 @@
               <w:jc w:val="right"/>
             </w:pPr>
             <w:r>
-              <w:lastRenderedPageBreak/>
               <w:t>Exceptions:</w:t>
             </w:r>
           </w:p>
@@ -9792,7 +9891,6 @@
               <w:jc w:val="right"/>
             </w:pPr>
             <w:r>
-              <w:lastRenderedPageBreak/>
               <w:t>Trigger:</w:t>
             </w:r>
           </w:p>
@@ -10854,7 +10952,6 @@
               <w:jc w:val="right"/>
             </w:pPr>
             <w:r>
-              <w:lastRenderedPageBreak/>
               <w:t>Trigger:</w:t>
             </w:r>
           </w:p>
@@ -11636,11 +11733,6 @@
       <w:bookmarkStart w:id="19" w:name="_j3wu571c0yyb" w:colFirst="0" w:colLast="0"/>
       <w:bookmarkEnd w:id="19"/>
     </w:p>
-    <w:p>
-      <w:pPr>
-        <w:pStyle w:val="Heading4"/>
-      </w:pPr>
-    </w:p>
     <w:tbl>
       <w:tblPr>
         <w:tblStyle w:val="a9"/>
@@ -12423,11 +12515,6 @@
       <w:r>
         <w:t>f. Study Lesson</w:t>
       </w:r>
-    </w:p>
-    <w:p>
-      <w:pPr>
-        <w:pStyle w:val="Heading4"/>
-      </w:pPr>
       <w:bookmarkStart w:id="21" w:name="_frsofzpbjsgy" w:colFirst="0" w:colLast="0"/>
       <w:bookmarkEnd w:id="21"/>
     </w:p>
@@ -12855,7 +12942,6 @@
               <w:jc w:val="right"/>
             </w:pPr>
             <w:r>
-              <w:lastRenderedPageBreak/>
               <w:t>Normal Flow:</w:t>
             </w:r>
           </w:p>
@@ -12912,6 +12998,7 @@
               <w:jc w:val="right"/>
             </w:pPr>
             <w:r>
+              <w:lastRenderedPageBreak/>
               <w:t>Alternative Flows:</w:t>
             </w:r>
           </w:p>
@@ -13218,11 +13305,6 @@
       <w:r>
         <w:t>g. Learn Vocabulary</w:t>
       </w:r>
-    </w:p>
-    <w:p>
-      <w:pPr>
-        <w:pStyle w:val="Heading4"/>
-      </w:pPr>
       <w:bookmarkStart w:id="23" w:name="_7iyjrrs5hrv8" w:colFirst="0" w:colLast="0"/>
       <w:bookmarkEnd w:id="23"/>
     </w:p>
@@ -13968,7 +14050,6 @@
               <w:jc w:val="right"/>
             </w:pPr>
             <w:r>
-              <w:lastRenderedPageBreak/>
               <w:t>Assumptions:</w:t>
             </w:r>
           </w:p>
@@ -14007,6 +14088,7 @@
       <w:bookmarkStart w:id="24" w:name="_jl8ntl7o5tws" w:colFirst="0" w:colLast="0"/>
       <w:bookmarkEnd w:id="24"/>
       <w:r>
+        <w:lastRenderedPageBreak/>
         <w:t>h. Learn Conversation</w:t>
       </w:r>
     </w:p>
@@ -15115,7 +15197,6 @@
               <w:jc w:val="right"/>
             </w:pPr>
             <w:r>
-              <w:lastRenderedPageBreak/>
               <w:t>Preconditions:</w:t>
             </w:r>
           </w:p>
@@ -15215,6 +15296,7 @@
               <w:ind w:left="-18"/>
             </w:pPr>
             <w:r>
+              <w:lastRenderedPageBreak/>
               <w:t>Fail: Cannot load questions and options for Learner to take quiz.</w:t>
             </w:r>
           </w:p>
@@ -15236,6 +15318,7 @@
               <w:jc w:val="right"/>
             </w:pPr>
             <w:r>
+              <w:lastRenderedPageBreak/>
               <w:t>Normal Flow:</w:t>
             </w:r>
           </w:p>
@@ -16055,7 +16138,6 @@
               <w:ind w:left="-18"/>
             </w:pPr>
             <w:r>
-              <w:lastRenderedPageBreak/>
               <w:t>Fail: Cannot load questions and options for Learner to take quiz.</w:t>
             </w:r>
           </w:p>
@@ -16077,7 +16159,6 @@
               <w:jc w:val="right"/>
             </w:pPr>
             <w:r>
-              <w:lastRenderedPageBreak/>
               <w:t>Normal Flow:</w:t>
             </w:r>
           </w:p>
@@ -16126,6 +16207,7 @@
               <w:jc w:val="right"/>
             </w:pPr>
             <w:r>
+              <w:lastRenderedPageBreak/>
               <w:t>Alternative Flows:</w:t>
             </w:r>
           </w:p>
@@ -17071,7 +17153,6 @@
               <w:jc w:val="right"/>
             </w:pPr>
             <w:r>
-              <w:lastRenderedPageBreak/>
               <w:t>Business Rules:</w:t>
             </w:r>
           </w:p>
@@ -17187,6 +17268,7 @@
       <w:bookmarkStart w:id="34" w:name="_yop5a5t5ub2h" w:colFirst="0" w:colLast="0"/>
       <w:bookmarkEnd w:id="34"/>
       <w:r>
+        <w:lastRenderedPageBreak/>
         <w:t>k. Create post</w:t>
       </w:r>
     </w:p>
@@ -18165,7 +18247,6 @@
               <w:jc w:val="right"/>
             </w:pPr>
             <w:r>
-              <w:lastRenderedPageBreak/>
               <w:t>Assumptions:</w:t>
             </w:r>
           </w:p>
@@ -18305,6 +18386,7 @@
               <w:jc w:val="right"/>
             </w:pPr>
             <w:r>
+              <w:lastRenderedPageBreak/>
               <w:t>Created By:</w:t>
             </w:r>
           </w:p>
@@ -19173,7 +19255,6 @@
               <w:jc w:val="right"/>
             </w:pPr>
             <w:r>
-              <w:lastRenderedPageBreak/>
               <w:t>Other Information:</w:t>
             </w:r>
           </w:p>
@@ -19254,6 +19335,7 @@
       <w:bookmarkStart w:id="38" w:name="_pgih9ff10jey" w:colFirst="0" w:colLast="0"/>
       <w:bookmarkEnd w:id="38"/>
       <w:r>
+        <w:lastRenderedPageBreak/>
         <w:t>l. Search Post</w:t>
       </w:r>
     </w:p>
@@ -20039,13 +20121,7 @@
                     <w:spacing w:after="0" w:line="240" w:lineRule="auto"/>
                   </w:pPr>
                   <w:r>
-                    <w:t>1.</w:t>
-                  </w:r>
-                  <w:r>
-                    <w:t>b.</w:t>
-                  </w:r>
-                  <w:r>
-                    <w:t xml:space="preserve"> Learner presses on “Search” icon button on the News feed screen</w:t>
+                    <w:t>1.b. Learner presses on “Search” icon button on the News feed screen</w:t>
                   </w:r>
                 </w:p>
                 <w:p>
@@ -20061,16 +20137,7 @@
                     <w:spacing w:after="0" w:line="240" w:lineRule="auto"/>
                   </w:pPr>
                   <w:r>
-                    <w:t>2.</w:t>
-                  </w:r>
-                  <w:r>
-                    <w:t>b.</w:t>
-                  </w:r>
-                  <w:r>
-                    <w:t xml:space="preserve"> Learner </w:t>
-                  </w:r>
-                  <w:r>
-                    <w:t>tap on a search history</w:t>
+                    <w:t>2.b. Learner tap on a search history</w:t>
                   </w:r>
                 </w:p>
                 <w:p>
@@ -20111,13 +20178,7 @@
                     <w:spacing w:after="0" w:line="240" w:lineRule="auto"/>
                   </w:pPr>
                   <w:r>
-                    <w:t>1.1.</w:t>
-                  </w:r>
-                  <w:r>
-                    <w:t>b.</w:t>
-                  </w:r>
-                  <w:r>
-                    <w:t xml:space="preserve"> Mobile Application displays search screen with search text box, and search history</w:t>
+                    <w:t>1.1.b. Mobile Application displays search screen with search text box, and search history</w:t>
                   </w:r>
                 </w:p>
                 <w:p>
@@ -20133,22 +20194,7 @@
                     <w:spacing w:after="0" w:line="240" w:lineRule="auto"/>
                   </w:pPr>
                   <w:r>
-                    <w:t>2</w:t>
-                  </w:r>
-                  <w:r>
-                    <w:t>.1.</w:t>
-                  </w:r>
-                  <w:r>
-                    <w:t>b.</w:t>
-                  </w:r>
-                  <w:r>
-                    <w:t xml:space="preserve"> Mobile Application displays all posts which have title matched with search </w:t>
-                  </w:r>
-                  <w:r>
-                    <w:t>history keywords</w:t>
-                  </w:r>
-                  <w:r>
-                    <w:t xml:space="preserve"> </w:t>
+                    <w:t xml:space="preserve">2.1.b. Mobile Application displays all posts which have title matched with search history keywords </w:t>
                   </w:r>
                 </w:p>
               </w:tc>
@@ -20203,10 +20249,7 @@
               <w:t>”</w:t>
             </w:r>
             <w:r>
-              <w:t xml:space="preserve"> if l</w:t>
-            </w:r>
-            <w:r>
-              <w:t>earner enters empty search keywords or meaningless keywords</w:t>
+              <w:t xml:space="preserve"> if learner enters empty search keywords or meaningless keywords</w:t>
             </w:r>
           </w:p>
           <w:p>
@@ -20312,7 +20355,6 @@
               <w:jc w:val="right"/>
             </w:pPr>
             <w:r>
-              <w:lastRenderedPageBreak/>
               <w:t>Business Rules:</w:t>
             </w:r>
           </w:p>
@@ -20420,13 +20462,7 @@
             </w:r>
             <w:proofErr w:type="gramEnd"/>
             <w:r>
-              <w:t xml:space="preserve"> the mobile application returns message </w:t>
-            </w:r>
-            <w:r>
-              <w:t>“We cannot find any posts”</w:t>
-            </w:r>
-            <w:r>
-              <w:t xml:space="preserve"> to learner</w:t>
+              <w:t xml:space="preserve"> the mobile application returns message “We cannot find any posts” to learner</w:t>
             </w:r>
           </w:p>
         </w:tc>
@@ -20439,6 +20475,7 @@
       <w:bookmarkStart w:id="40" w:name="_3iq1ngddmsab" w:colFirst="0" w:colLast="0"/>
       <w:bookmarkEnd w:id="40"/>
       <w:r>
+        <w:lastRenderedPageBreak/>
         <w:t>n. Get Post</w:t>
       </w:r>
     </w:p>
@@ -20851,13 +20888,7 @@
               <w:ind w:left="-18"/>
             </w:pPr>
             <w:r>
-              <w:t xml:space="preserve">Mobile application displays </w:t>
-            </w:r>
-            <w:r>
-              <w:t>detailed information of post</w:t>
-            </w:r>
-            <w:r>
-              <w:t>.</w:t>
+              <w:t>Mobile application displays detailed information of post.</w:t>
             </w:r>
           </w:p>
           <w:p>
@@ -21000,10 +21031,7 @@
                     <w:spacing w:after="0" w:line="240" w:lineRule="auto"/>
                   </w:pPr>
                   <w:r>
-                    <w:t xml:space="preserve">1.a. </w:t>
-                  </w:r>
-                  <w:r>
-                    <w:t>Learner presses on a post on news feed screen. [Exception]</w:t>
+                    <w:t>1.a. Learner presses on a post on news feed screen. [Exception]</w:t>
                   </w:r>
                 </w:p>
                 <w:p>
@@ -21044,13 +21072,7 @@
                     <w:spacing w:after="0" w:line="240" w:lineRule="auto"/>
                   </w:pPr>
                   <w:r>
-                    <w:t xml:space="preserve">1.1.a. Mobile Application displays </w:t>
-                  </w:r>
-                  <w:r>
-                    <w:t>View post details</w:t>
-                  </w:r>
-                  <w:r>
-                    <w:t xml:space="preserve"> screen with title, content, video or audio, create date, owner of post, comments</w:t>
+                    <w:t>1.1.a. Mobile Application displays View post details screen with title, content, video or audio, create date, owner of post, comments</w:t>
                   </w:r>
                 </w:p>
                 <w:p>
@@ -21204,13 +21226,10 @@
                     <w:spacing w:after="0" w:line="240" w:lineRule="auto"/>
                   </w:pPr>
                   <w:r>
-                    <w:t>1.</w:t>
+                    <w:t>1.b. Learner presses on a post on Search result screen.</w:t>
                   </w:r>
                   <w:r>
-                    <w:t>b</w:t>
-                  </w:r>
-                  <w:r>
-                    <w:t>. Learner presses on a post on Search result screen.</w:t>
+                    <w:t xml:space="preserve"> [Exception]</w:t>
                   </w:r>
                 </w:p>
                 <w:p>
@@ -21251,13 +21270,7 @@
                     <w:spacing w:after="0" w:line="240" w:lineRule="auto"/>
                   </w:pPr>
                   <w:r>
-                    <w:t>1.1.</w:t>
-                  </w:r>
-                  <w:r>
-                    <w:t>b</w:t>
-                  </w:r>
-                  <w:r>
-                    <w:t>. Mobile Application displays View post details screen with title, content, video or audio, create date, owner of post, comments</w:t>
+                    <w:t>1.1.b. Mobile Application displays View post details screen with title, content, video or audio, create date, owner of post, comments</w:t>
                   </w:r>
                 </w:p>
                 <w:p>
@@ -21382,13 +21395,10 @@
                     <w:spacing w:after="0" w:line="240" w:lineRule="auto"/>
                   </w:pPr>
                   <w:r>
-                    <w:t>1.</w:t>
+                    <w:t>1.c. Learner presses on a notification of their post.</w:t>
                   </w:r>
                   <w:r>
-                    <w:t>c</w:t>
-                  </w:r>
-                  <w:r>
-                    <w:t>. Learner presses on a notification of their post.</w:t>
+                    <w:t xml:space="preserve"> [Exception]</w:t>
                   </w:r>
                 </w:p>
               </w:tc>
@@ -21416,17 +21426,7 @@
                     <w:spacing w:after="0" w:line="240" w:lineRule="auto"/>
                   </w:pPr>
                   <w:r>
-                    <w:t>1.1.</w:t>
-                  </w:r>
-                  <w:r>
-                    <w:t>c</w:t>
-                  </w:r>
-                  <w:r>
-                    <w:t xml:space="preserve">. Mobile Application displays View post details screen with title, content, video or audio, create date, </w:t>
-                  </w:r>
-                  <w:r>
-                    <w:lastRenderedPageBreak/>
-                    <w:t>owner of post, comments</w:t>
+                    <w:t>1.1.c. Mobile Application displays View post details screen with title, content, video or audio, create date, owner of post, comments</w:t>
                   </w:r>
                 </w:p>
                 <w:p>
@@ -21468,7 +21468,6 @@
               <w:jc w:val="right"/>
             </w:pPr>
             <w:r>
-              <w:lastRenderedPageBreak/>
               <w:t>Exceptions:</w:t>
             </w:r>
           </w:p>
@@ -21593,6 +21592,7 @@
               <w:jc w:val="right"/>
             </w:pPr>
             <w:r>
+              <w:lastRenderedPageBreak/>
               <w:t>Business Rules:</w:t>
             </w:r>
           </w:p>
@@ -21608,7 +21608,19 @@
               <w:right w:val="single" w:sz="4" w:space="0" w:color="000000"/>
             </w:tcBorders>
           </w:tcPr>
-          <w:p/>
+          <w:p>
+            <w:pPr>
+              <w:rPr>
+                <w:lang w:val="vi-VN"/>
+              </w:rPr>
+            </w:pPr>
+            <w:r>
+              <w:rPr>
+                <w:lang w:val="vi-VN"/>
+              </w:rPr>
+              <w:t>BR-22</w:t>
+            </w:r>
+          </w:p>
         </w:tc>
       </w:tr>
       <w:tr>
@@ -21645,7 +21657,16 @@
           <w:p>
             <w:pPr>
               <w:spacing w:after="0" w:line="240" w:lineRule="auto"/>
-            </w:pPr>
+              <w:rPr>
+                <w:lang w:val="vi-VN"/>
+              </w:rPr>
+            </w:pPr>
+            <w:r>
+              <w:rPr>
+                <w:lang w:val="vi-VN"/>
+              </w:rPr>
+              <w:t>Estimate loading post details time must be under 30 seconds</w:t>
+            </w:r>
           </w:p>
         </w:tc>
       </w:tr>
@@ -21683,7 +21704,46 @@
           <w:p>
             <w:pPr>
               <w:spacing w:line="240" w:lineRule="auto"/>
-            </w:pPr>
+              <w:rPr>
+                <w:lang w:val="vi-VN"/>
+              </w:rPr>
+            </w:pPr>
+            <w:r>
+              <w:t>Assume that learner want to vie</w:t>
+            </w:r>
+            <w:r>
+              <w:rPr>
+                <w:lang w:val="vi-VN"/>
+              </w:rPr>
+              <w:t>w post</w:t>
+            </w:r>
+            <w:r>
+              <w:rPr>
+                <w:lang w:val="vi-VN"/>
+              </w:rPr>
+              <w:t xml:space="preserve"> details</w:t>
+            </w:r>
+            <w:r>
+              <w:rPr>
+                <w:lang w:val="vi-VN"/>
+              </w:rPr>
+              <w:t xml:space="preserve">, </w:t>
+            </w:r>
+            <w:r>
+              <w:t>this screen will show</w:t>
+            </w:r>
+            <w:r>
+              <w:rPr>
+                <w:lang w:val="vi-VN"/>
+              </w:rPr>
+              <w:t xml:space="preserve"> </w:t>
+            </w:r>
+            <w:r>
+              <w:rPr>
+                <w:lang w:val="vi-VN"/>
+              </w:rPr>
+              <w:t>detail of a post with title, content, video or audio, owner, create date and comments</w:t>
+            </w:r>
           </w:p>
         </w:tc>
       </w:tr>
@@ -22099,14 +22159,29 @@
             <w:pPr>
               <w:spacing w:after="0" w:line="240" w:lineRule="auto"/>
               <w:ind w:left="-18"/>
+              <w:rPr>
+                <w:lang w:val="vi-VN"/>
+              </w:rPr>
             </w:pPr>
             <w:r>
               <w:t xml:space="preserve">Display posts on </w:t>
             </w:r>
-          </w:p>
-        </w:tc>
-      </w:tr>
-      <w:tr>
+            <w:r>
+              <w:t>News</w:t>
+            </w:r>
+            <w:r>
+              <w:rPr>
+                <w:lang w:val="vi-VN"/>
+              </w:rPr>
+              <w:t xml:space="preserve"> feed screen.</w:t>
+            </w:r>
+          </w:p>
+        </w:tc>
+      </w:tr>
+      <w:tr>
+        <w:trPr>
+          <w:trHeight w:val="2739"/>
+        </w:trPr>
         <w:tc>
           <w:tcPr>
             <w:tcW w:w="1871" w:type="dxa"/>
@@ -22137,45 +22212,203 @@
               <w:right w:val="single" w:sz="4" w:space="0" w:color="000000"/>
             </w:tcBorders>
           </w:tcPr>
-          <w:p>
-            <w:pPr>
-              <w:numPr>
-                <w:ilvl w:val="0"/>
-                <w:numId w:val="15"/>
-              </w:numPr>
-              <w:spacing w:after="0"/>
-            </w:pPr>
-            <w:r>
-              <w:t xml:space="preserve">Learner choose “Xin </w:t>
-            </w:r>
-            <w:proofErr w:type="spellStart"/>
-            <w:r>
-              <w:t>chào</w:t>
-            </w:r>
-            <w:proofErr w:type="spellEnd"/>
-            <w:r>
-              <w:t xml:space="preserve"> </w:t>
-            </w:r>
-            <w:proofErr w:type="spellStart"/>
-            <w:r>
-              <w:t>Việt</w:t>
-            </w:r>
-            <w:proofErr w:type="spellEnd"/>
-            <w:r>
-              <w:t xml:space="preserve"> Nam” tab on home screen</w:t>
-            </w:r>
-          </w:p>
-          <w:p>
-            <w:pPr>
-              <w:numPr>
-                <w:ilvl w:val="0"/>
-                <w:numId w:val="15"/>
-              </w:numPr>
-            </w:pPr>
-            <w:r>
-              <w:t>Application display posts on News feed screen</w:t>
-            </w:r>
-          </w:p>
+          <w:tbl>
+            <w:tblPr>
+              <w:tblpPr w:leftFromText="180" w:rightFromText="180" w:horzAnchor="margin" w:tblpY="725"/>
+              <w:tblOverlap w:val="never"/>
+              <w:tblW w:w="6810" w:type="dxa"/>
+              <w:tblBorders>
+                <w:top w:val="single" w:sz="8" w:space="0" w:color="000000"/>
+                <w:left w:val="single" w:sz="8" w:space="0" w:color="000000"/>
+                <w:bottom w:val="single" w:sz="8" w:space="0" w:color="000000"/>
+                <w:right w:val="single" w:sz="8" w:space="0" w:color="000000"/>
+                <w:insideH w:val="single" w:sz="8" w:space="0" w:color="000000"/>
+                <w:insideV w:val="single" w:sz="8" w:space="0" w:color="000000"/>
+              </w:tblBorders>
+              <w:tblLayout w:type="fixed"/>
+              <w:tblLook w:val="0600" w:firstRow="0" w:lastRow="0" w:firstColumn="0" w:lastColumn="0" w:noHBand="1" w:noVBand="1"/>
+            </w:tblPr>
+            <w:tblGrid>
+              <w:gridCol w:w="3225"/>
+              <w:gridCol w:w="3585"/>
+            </w:tblGrid>
+            <w:tr>
+              <w:tc>
+                <w:tcPr>
+                  <w:tcW w:w="3225" w:type="dxa"/>
+                  <w:shd w:val="clear" w:color="auto" w:fill="auto"/>
+                  <w:tcMar>
+                    <w:top w:w="100" w:type="dxa"/>
+                    <w:left w:w="100" w:type="dxa"/>
+                    <w:bottom w:w="100" w:type="dxa"/>
+                    <w:right w:w="100" w:type="dxa"/>
+                  </w:tcMar>
+                </w:tcPr>
+                <w:p>
+                  <w:pPr>
+                    <w:widowControl w:val="0"/>
+                    <w:pBdr>
+                      <w:top w:val="nil"/>
+                      <w:left w:val="nil"/>
+                      <w:bottom w:val="nil"/>
+                      <w:right w:val="nil"/>
+                      <w:between w:val="nil"/>
+                    </w:pBdr>
+                    <w:spacing w:after="0" w:line="240" w:lineRule="auto"/>
+                  </w:pPr>
+                  <w:r>
+                    <w:t>Learner</w:t>
+                  </w:r>
+                </w:p>
+              </w:tc>
+              <w:tc>
+                <w:tcPr>
+                  <w:tcW w:w="3585" w:type="dxa"/>
+                  <w:shd w:val="clear" w:color="auto" w:fill="auto"/>
+                  <w:tcMar>
+                    <w:top w:w="100" w:type="dxa"/>
+                    <w:left w:w="100" w:type="dxa"/>
+                    <w:bottom w:w="100" w:type="dxa"/>
+                    <w:right w:w="100" w:type="dxa"/>
+                  </w:tcMar>
+                </w:tcPr>
+                <w:p>
+                  <w:pPr>
+                    <w:widowControl w:val="0"/>
+                    <w:pBdr>
+                      <w:top w:val="nil"/>
+                      <w:left w:val="nil"/>
+                      <w:bottom w:val="nil"/>
+                      <w:right w:val="nil"/>
+                      <w:between w:val="nil"/>
+                    </w:pBdr>
+                    <w:spacing w:after="0" w:line="240" w:lineRule="auto"/>
+                  </w:pPr>
+                  <w:r>
+                    <w:t>Mobile Application</w:t>
+                  </w:r>
+                </w:p>
+              </w:tc>
+            </w:tr>
+            <w:tr>
+              <w:tc>
+                <w:tcPr>
+                  <w:tcW w:w="3225" w:type="dxa"/>
+                  <w:shd w:val="clear" w:color="auto" w:fill="auto"/>
+                  <w:tcMar>
+                    <w:top w:w="100" w:type="dxa"/>
+                    <w:left w:w="100" w:type="dxa"/>
+                    <w:bottom w:w="100" w:type="dxa"/>
+                    <w:right w:w="100" w:type="dxa"/>
+                  </w:tcMar>
+                </w:tcPr>
+                <w:p>
+                  <w:pPr>
+                    <w:widowControl w:val="0"/>
+                    <w:pBdr>
+                      <w:top w:val="nil"/>
+                      <w:left w:val="nil"/>
+                      <w:bottom w:val="nil"/>
+                      <w:right w:val="nil"/>
+                      <w:between w:val="nil"/>
+                    </w:pBdr>
+                    <w:spacing w:after="0" w:line="240" w:lineRule="auto"/>
+                    <w:rPr>
+                      <w:lang w:val="vi-VN"/>
+                    </w:rPr>
+                  </w:pPr>
+                  <w:r>
+                    <w:t>1.a. Learner press</w:t>
+                  </w:r>
+                  <w:r>
+                    <w:t>es</w:t>
+                  </w:r>
+                  <w:r>
+                    <w:rPr>
+                      <w:lang w:val="vi-VN"/>
+                    </w:rPr>
+                    <w:t xml:space="preserve"> on “Xin chào Việt Nam” tab on home page</w:t>
+                  </w:r>
+                </w:p>
+                <w:p>
+                  <w:pPr>
+                    <w:widowControl w:val="0"/>
+                    <w:pBdr>
+                      <w:top w:val="nil"/>
+                      <w:left w:val="nil"/>
+                      <w:bottom w:val="nil"/>
+                      <w:right w:val="nil"/>
+                      <w:between w:val="nil"/>
+                    </w:pBdr>
+                    <w:spacing w:after="0" w:line="240" w:lineRule="auto"/>
+                    <w:rPr>
+                      <w:lang w:val="vi-VN"/>
+                    </w:rPr>
+                  </w:pPr>
+                  <w:r>
+                    <w:rPr>
+                      <w:lang w:val="vi-VN"/>
+                    </w:rPr>
+                    <w:t>[Exception]</w:t>
+                  </w:r>
+                </w:p>
+              </w:tc>
+              <w:tc>
+                <w:tcPr>
+                  <w:tcW w:w="3585" w:type="dxa"/>
+                  <w:shd w:val="clear" w:color="auto" w:fill="auto"/>
+                  <w:tcMar>
+                    <w:top w:w="100" w:type="dxa"/>
+                    <w:left w:w="100" w:type="dxa"/>
+                    <w:bottom w:w="100" w:type="dxa"/>
+                    <w:right w:w="100" w:type="dxa"/>
+                  </w:tcMar>
+                </w:tcPr>
+                <w:p>
+                  <w:pPr>
+                    <w:widowControl w:val="0"/>
+                    <w:pBdr>
+                      <w:top w:val="nil"/>
+                      <w:left w:val="nil"/>
+                      <w:bottom w:val="nil"/>
+                      <w:right w:val="nil"/>
+                      <w:between w:val="nil"/>
+                    </w:pBdr>
+                    <w:spacing w:after="0" w:line="240" w:lineRule="auto"/>
+                    <w:rPr>
+                      <w:lang w:val="vi-VN"/>
+                    </w:rPr>
+                  </w:pPr>
+                  <w:r>
+                    <w:t xml:space="preserve">1.1.a. </w:t>
+                  </w:r>
+                  <w:r>
+                    <w:t>Mobile</w:t>
+                  </w:r>
+                  <w:r>
+                    <w:rPr>
+                      <w:lang w:val="vi-VN"/>
+                    </w:rPr>
+                    <w:t xml:space="preserve"> Application display list of posts. Each post information include title, owner, create date, number of comment will be shown</w:t>
+                  </w:r>
+                </w:p>
+                <w:p>
+                  <w:pPr>
+                    <w:widowControl w:val="0"/>
+                    <w:pBdr>
+                      <w:top w:val="nil"/>
+                      <w:left w:val="nil"/>
+                      <w:bottom w:val="nil"/>
+                      <w:right w:val="nil"/>
+                      <w:between w:val="nil"/>
+                    </w:pBdr>
+                    <w:spacing w:after="0" w:line="240" w:lineRule="auto"/>
+                  </w:pPr>
+                </w:p>
+              </w:tc>
+            </w:tr>
+          </w:tbl>
+          <w:p/>
         </w:tc>
       </w:tr>
       <w:tr>
@@ -22211,45 +22444,15 @@
           </w:tcPr>
           <w:p>
             <w:pPr>
-              <w:numPr>
-                <w:ilvl w:val="0"/>
-                <w:numId w:val="16"/>
-              </w:numPr>
-              <w:spacing w:after="0"/>
-            </w:pPr>
-            <w:r>
-              <w:t>Learner presses on “Notification” icon button</w:t>
-            </w:r>
-          </w:p>
-          <w:p>
-            <w:pPr>
-              <w:numPr>
-                <w:ilvl w:val="0"/>
-                <w:numId w:val="16"/>
-              </w:numPr>
-              <w:spacing w:after="0"/>
-            </w:pPr>
-            <w:r>
-              <w:t>Learner presses on a notification related to a post on Notification screen</w:t>
-            </w:r>
-          </w:p>
-          <w:p>
-            <w:pPr>
-              <w:numPr>
-                <w:ilvl w:val="0"/>
-                <w:numId w:val="16"/>
-              </w:numPr>
-            </w:pPr>
-            <w:r>
-              <w:t xml:space="preserve">Application display detail </w:t>
-            </w:r>
-            <w:proofErr w:type="spellStart"/>
-            <w:r>
-              <w:t>informations</w:t>
-            </w:r>
-            <w:proofErr w:type="spellEnd"/>
-            <w:r>
-              <w:t xml:space="preserve"> of chose post</w:t>
+              <w:rPr>
+                <w:lang w:val="vi-VN"/>
+              </w:rPr>
+            </w:pPr>
+            <w:r>
+              <w:rPr>
+                <w:lang w:val="vi-VN"/>
+              </w:rPr>
+              <w:t>N/A</w:t>
             </w:r>
           </w:p>
         </w:tc>
@@ -22289,9 +22492,15 @@
             <w:pPr>
               <w:spacing w:after="0" w:line="240" w:lineRule="auto"/>
               <w:ind w:left="-18"/>
-            </w:pPr>
-            <w:r>
-              <w:t>N/A</w:t>
+              <w:rPr>
+                <w:lang w:val="en-US"/>
+              </w:rPr>
+            </w:pPr>
+            <w:r>
+              <w:rPr>
+                <w:lang w:val="vi-VN"/>
+              </w:rPr>
+              <w:t>Mobile application return “There is no posts here. Pull to refresh” when there is no post on the system</w:t>
             </w:r>
           </w:p>
         </w:tc>
@@ -22408,7 +22617,7 @@
           </w:tcPr>
           <w:p>
             <w:r>
-              <w:t>N/A</w:t>
+              <w:t>BR-21</w:t>
             </w:r>
           </w:p>
         </w:tc>
@@ -22449,7 +22658,27 @@
               <w:spacing w:after="0" w:line="240" w:lineRule="auto"/>
             </w:pPr>
             <w:r>
-              <w:t>N/A</w:t>
+              <w:t>1. News feed must have p</w:t>
+            </w:r>
+            <w:r>
+              <w:t>ull to refresh</w:t>
+            </w:r>
+          </w:p>
+          <w:p>
+            <w:pPr>
+              <w:spacing w:after="0" w:line="240" w:lineRule="auto"/>
+            </w:pPr>
+            <w:r>
+              <w:t xml:space="preserve">2. </w:t>
+            </w:r>
+            <w:r>
+              <w:t xml:space="preserve">News feed must have </w:t>
+            </w:r>
+            <w:r>
+              <w:t>lazy</w:t>
+            </w:r>
+            <w:r>
+              <w:t xml:space="preserve"> loading</w:t>
             </w:r>
           </w:p>
         </w:tc>
@@ -22488,9 +22717,48 @@
           <w:p>
             <w:pPr>
               <w:spacing w:line="240" w:lineRule="auto"/>
-            </w:pPr>
-            <w:r>
-              <w:t>N/A</w:t>
+              <w:rPr>
+                <w:lang w:val="vi-VN"/>
+              </w:rPr>
+            </w:pPr>
+            <w:r>
+              <w:t xml:space="preserve">Assume that learner want to </w:t>
+            </w:r>
+            <w:r>
+              <w:t>vie</w:t>
+            </w:r>
+            <w:r>
+              <w:rPr>
+                <w:lang w:val="vi-VN"/>
+              </w:rPr>
+              <w:t>w posts</w:t>
+            </w:r>
+            <w:r>
+              <w:rPr>
+                <w:lang w:val="vi-VN"/>
+              </w:rPr>
+              <w:t>,</w:t>
+            </w:r>
+            <w:r>
+              <w:rPr>
+                <w:lang w:val="vi-VN"/>
+              </w:rPr>
+              <w:t xml:space="preserve"> </w:t>
+            </w:r>
+            <w:r>
+              <w:t>this screen will show</w:t>
+            </w:r>
+            <w:r>
+              <w:rPr>
+                <w:lang w:val="vi-VN"/>
+              </w:rPr>
+              <w:t xml:space="preserve"> posts </w:t>
+            </w:r>
+            <w:r>
+              <w:rPr>
+                <w:lang w:val="vi-VN"/>
+              </w:rPr>
+              <w:t>sort by date (Lasted to oldest)</w:t>
             </w:r>
           </w:p>
         </w:tc>
@@ -22503,7 +22771,6 @@
       <w:bookmarkStart w:id="44" w:name="_g2mbt25virwv" w:colFirst="0" w:colLast="0"/>
       <w:bookmarkEnd w:id="44"/>
       <w:r>
-        <w:lastRenderedPageBreak/>
         <w:t>p. Comment</w:t>
       </w:r>
     </w:p>
@@ -22591,6 +22858,7 @@
               <w:jc w:val="right"/>
             </w:pPr>
             <w:r>
+              <w:lastRenderedPageBreak/>
               <w:t>Created By:</w:t>
             </w:r>
           </w:p>
@@ -23049,18 +23317,7 @@
                     <w:spacing w:after="0" w:line="240" w:lineRule="auto"/>
                   </w:pPr>
                   <w:r>
-                    <w:t xml:space="preserve">1.a. </w:t>
-                  </w:r>
-                  <w:r>
-                    <w:t xml:space="preserve">Learner presses on a post </w:t>
-                  </w:r>
-                  <w:proofErr w:type="spellStart"/>
-                  <w:r>
-                    <w:t>on</w:t>
-                  </w:r>
-                  <w:proofErr w:type="spellEnd"/>
-                  <w:r>
-                    <w:t xml:space="preserve"> the News feed screen.</w:t>
+                    <w:t>1.a. Learner presses on a post on the News feed screen.</w:t>
                   </w:r>
                 </w:p>
                 <w:p>
@@ -23158,10 +23415,7 @@
                     <w:spacing w:after="0" w:line="240" w:lineRule="auto"/>
                   </w:pPr>
                   <w:r>
-                    <w:t>1.1.a. Mobile Application displays View post details screen with title, content, video or audio, create date, owner of post, comments</w:t>
-                  </w:r>
-                  <w:r>
-                    <w:t xml:space="preserve"> and comment bar</w:t>
+                    <w:t>1.1.a. Mobile Application displays View post details screen with title, content, video or audio, create date, owner of post, comments and comment bar</w:t>
                   </w:r>
                 </w:p>
                 <w:p>
@@ -23674,13 +23928,7 @@
                     <w:rPr>
                       <w:lang w:val="vi-VN"/>
                     </w:rPr>
-                    <w:t>3</w:t>
-                  </w:r>
-                  <w:r>
-                    <w:rPr>
-                      <w:lang w:val="vi-VN"/>
-                    </w:rPr>
-                    <w:t>]</w:t>
+                    <w:t>3]</w:t>
                   </w:r>
                 </w:p>
                 <w:p>
@@ -23730,11 +23978,7 @@
                     <w:t>c</w:t>
                   </w:r>
                   <w:r>
-                    <w:t xml:space="preserve">. Leaner presses “Send” icon </w:t>
-                  </w:r>
-                  <w:r>
-                    <w:lastRenderedPageBreak/>
-                    <w:t xml:space="preserve">button to submit their comment </w:t>
+                    <w:t xml:space="preserve">. Leaner presses “Send” icon button to submit their comment </w:t>
                   </w:r>
                 </w:p>
                 <w:p>
@@ -23775,7 +24019,6 @@
                     <w:spacing w:after="0" w:line="240" w:lineRule="auto"/>
                   </w:pPr>
                   <w:r>
-                    <w:lastRenderedPageBreak/>
                     <w:t>1.1.</w:t>
                   </w:r>
                   <w:r>
@@ -23813,11 +24056,7 @@
                     <w:t>c</w:t>
                   </w:r>
                   <w:r>
-                    <w:t xml:space="preserve">. Mobile application save </w:t>
-                  </w:r>
-                  <w:r>
-                    <w:lastRenderedPageBreak/>
-                    <w:t>comment and update comment on View details post screen</w:t>
+                    <w:t>. Mobile application save comment and update comment on View details post screen</w:t>
                   </w:r>
                   <w:r>
                     <w:rPr>
@@ -23970,7 +24209,13 @@
               <w:spacing w:line="240" w:lineRule="auto"/>
             </w:pPr>
             <w:r>
-              <w:t>Whenever a learner wants to comment on a post.</w:t>
+              <w:t>Whenever a learner want</w:t>
+            </w:r>
+            <w:r>
+              <w:t>s</w:t>
+            </w:r>
+            <w:r>
+              <w:t xml:space="preserve"> to comment on a post.</w:t>
             </w:r>
           </w:p>
         </w:tc>
@@ -24055,7 +24300,13 @@
               <w:rPr>
                 <w:lang w:val="vi-VN"/>
               </w:rPr>
-              <w:t xml:space="preserve">Learner </w:t>
+              <w:t>Estimate submit comment time must be less than 30 seconds</w:t>
+            </w:r>
+            <w:r>
+              <w:rPr>
+                <w:lang w:val="vi-VN"/>
+              </w:rPr>
+              <w:t xml:space="preserve"> </w:t>
             </w:r>
           </w:p>
         </w:tc>
@@ -24094,9 +24345,45 @@
           <w:p>
             <w:pPr>
               <w:spacing w:line="240" w:lineRule="auto"/>
-            </w:pPr>
-            <w:r>
-              <w:t>N/A</w:t>
+              <w:rPr>
+                <w:lang w:val="vi-VN"/>
+              </w:rPr>
+            </w:pPr>
+            <w:r>
+              <w:rPr>
+                <w:lang w:val="vi-VN"/>
+              </w:rPr>
+              <w:t>Learner enter</w:t>
+            </w:r>
+            <w:r>
+              <w:rPr>
+                <w:lang w:val="en-US"/>
+              </w:rPr>
+              <w:t>s</w:t>
+            </w:r>
+            <w:r>
+              <w:rPr>
+                <w:lang w:val="vi-VN"/>
+              </w:rPr>
+              <w:t xml:space="preserve"> blank content and press</w:t>
+            </w:r>
+            <w:r>
+              <w:rPr>
+                <w:lang w:val="en-US"/>
+              </w:rPr>
+              <w:t>es</w:t>
+            </w:r>
+            <w:r>
+              <w:rPr>
+                <w:lang w:val="vi-VN"/>
+              </w:rPr>
+              <w:t xml:space="preserve"> “Send” icon button to submit comment, mobile application return message “</w:t>
+            </w:r>
+            <w:r>
+              <w:rPr>
+                <w:lang w:val="vi-VN"/>
+              </w:rPr>
+              <w:t>Comment cannot be blank”</w:t>
             </w:r>
           </w:p>
         </w:tc>
@@ -24849,7 +25136,6 @@
               <w:jc w:val="right"/>
             </w:pPr>
             <w:r>
-              <w:lastRenderedPageBreak/>
               <w:t>Assumptions:</w:t>
             </w:r>
           </w:p>
@@ -30657,7 +30943,6 @@
         <w:t>a. User Interfaces</w:t>
       </w:r>
     </w:p>
-    <w:p/>
     <w:p>
       <w:pPr>
         <w:jc w:val="both"/>

</xml_diff>